<commit_message>
Oppdatert prosjektplan, små oppdateringer på iterasjon
</commit_message>
<xml_diff>
--- a/MSF/Iterasjon 2.docx
+++ b/MSF/Iterasjon 2.docx
@@ -906,23 +906,13 @@
                 <w:color w:val="262626"/>
               </w:rPr>
             </w:pPr>
-            <w:proofErr w:type="spellStart"/>
             <w:r>
               <w:rPr>
                 <w:rFonts w:asciiTheme="majorHAnsi" w:hAnsiTheme="majorHAnsi"/>
                 <w:b/>
                 <w:color w:val="262626"/>
               </w:rPr>
-              <w:t>Amrit</w:t>
-            </w:r>
-            <w:proofErr w:type="spellEnd"/>
-            <w:r>
-              <w:rPr>
-                <w:rFonts w:asciiTheme="majorHAnsi" w:hAnsiTheme="majorHAnsi"/>
-                <w:b/>
-                <w:color w:val="262626"/>
-              </w:rPr>
-              <w:t xml:space="preserve"> Singh</w:t>
+              <w:t>Amrit Singh</w:t>
             </w:r>
           </w:p>
         </w:tc>
@@ -1545,8 +1535,6 @@
           <w:szCs w:val="24"/>
         </w:rPr>
       </w:pPr>
-      <w:bookmarkStart w:id="0" w:name="_GoBack"/>
-      <w:bookmarkEnd w:id="0"/>
     </w:p>
     <w:p>
       <w:pPr>
@@ -1621,7 +1609,17 @@
           <w:sz w:val="24"/>
           <w:szCs w:val="24"/>
         </w:rPr>
-        <w:t xml:space="preserve"> måter. Vi vil lage en webløsning som skal fremstå som en plattform med åpent sinn, der alle forslag blir vist og t</w:t>
+        <w:t xml:space="preserve"> måter. Vi vil lage en webløsning som skal fremstå som en plattform med åpent sinn, der a</w:t>
+      </w:r>
+      <w:bookmarkStart w:id="0" w:name="_GoBack"/>
+      <w:bookmarkEnd w:id="0"/>
+      <w:r>
+        <w:rPr>
+          <w:rFonts w:asciiTheme="majorHAnsi" w:hAnsiTheme="majorHAnsi"/>
+          <w:sz w:val="24"/>
+          <w:szCs w:val="24"/>
+        </w:rPr>
+        <w:t>lle forslag blir vist og t</w:t>
       </w:r>
       <w:r>
         <w:rPr>
@@ -1713,7 +1711,6 @@
         </w:rPr>
         <w:t>‘</w:t>
       </w:r>
-      <w:proofErr w:type="spellStart"/>
       <w:r>
         <w:rPr>
           <w:rFonts w:asciiTheme="majorHAnsi" w:hAnsiTheme="majorHAnsi"/>
@@ -1722,7 +1719,6 @@
         </w:rPr>
         <w:t>wireframe</w:t>
       </w:r>
-      <w:proofErr w:type="spellEnd"/>
       <w:r>
         <w:rPr>
           <w:rFonts w:asciiTheme="majorHAnsi" w:hAnsiTheme="majorHAnsi"/>
@@ -1769,25 +1765,7 @@
           <w:sz w:val="24"/>
           <w:szCs w:val="24"/>
         </w:rPr>
-        <w:t xml:space="preserve">uten en klar formening om hvordan den skal se ut. Å bruke </w:t>
-      </w:r>
-      <w:proofErr w:type="spellStart"/>
-      <w:r>
-        <w:rPr>
-          <w:rFonts w:asciiTheme="majorHAnsi" w:hAnsiTheme="majorHAnsi"/>
-          <w:sz w:val="24"/>
-          <w:szCs w:val="24"/>
-        </w:rPr>
-        <w:t>wireframes</w:t>
-      </w:r>
-      <w:proofErr w:type="spellEnd"/>
-      <w:r>
-        <w:rPr>
-          <w:rFonts w:asciiTheme="majorHAnsi" w:hAnsiTheme="majorHAnsi"/>
-          <w:sz w:val="24"/>
-          <w:szCs w:val="24"/>
-        </w:rPr>
-        <w:t xml:space="preserve"> for å få frem dette er det lure</w:t>
+        <w:t>uten en klar formening om hvordan den skal se ut. Å bruke wireframes for å få frem dette er det lure</w:t>
       </w:r>
       <w:r>
         <w:rPr>
@@ -1907,25 +1885,7 @@
           <w:sz w:val="24"/>
           <w:szCs w:val="24"/>
         </w:rPr>
-        <w:t xml:space="preserve">et og </w:t>
-      </w:r>
-      <w:proofErr w:type="spellStart"/>
-      <w:r>
-        <w:rPr>
-          <w:rFonts w:asciiTheme="majorHAnsi" w:hAnsiTheme="majorHAnsi"/>
-          <w:sz w:val="24"/>
-          <w:szCs w:val="24"/>
-        </w:rPr>
-        <w:t>teste</w:t>
-      </w:r>
-      <w:proofErr w:type="spellEnd"/>
-      <w:r>
-        <w:rPr>
-          <w:rFonts w:asciiTheme="majorHAnsi" w:hAnsiTheme="majorHAnsi"/>
-          <w:sz w:val="24"/>
-          <w:szCs w:val="24"/>
-        </w:rPr>
-        <w:t xml:space="preserve"> ut de ulike aspektene.</w:t>
+        <w:t>et og teste ut de ulike aspektene.</w:t>
       </w:r>
       <w:r>
         <w:rPr>
@@ -2234,25 +2194,7 @@
                 <w:sz w:val="24"/>
                 <w:szCs w:val="24"/>
               </w:rPr>
-              <w:t xml:space="preserve"> ved bruk av GIT, sørger for ryddighet og har oversikt over alle pushes og </w:t>
-            </w:r>
-            <w:proofErr w:type="spellStart"/>
-            <w:r>
-              <w:rPr>
-                <w:rFonts w:asciiTheme="majorHAnsi" w:hAnsiTheme="majorHAnsi"/>
-                <w:sz w:val="24"/>
-                <w:szCs w:val="24"/>
-              </w:rPr>
-              <w:t>merges</w:t>
-            </w:r>
-            <w:proofErr w:type="spellEnd"/>
-            <w:r>
-              <w:rPr>
-                <w:rFonts w:asciiTheme="majorHAnsi" w:hAnsiTheme="majorHAnsi"/>
-                <w:sz w:val="24"/>
-                <w:szCs w:val="24"/>
-              </w:rPr>
-              <w:t xml:space="preserve"> for å forhindre unntak eller tap av data. </w:t>
+              <w:t xml:space="preserve"> ved bruk av GIT, sørger for ryddighet og har oversikt over alle pushes og merges for å forhindre unntak eller tap av data. </w:t>
             </w:r>
           </w:p>
         </w:tc>
@@ -2332,25 +2274,7 @@
                 <w:sz w:val="24"/>
                 <w:szCs w:val="24"/>
               </w:rPr>
-              <w:t xml:space="preserve">Overordnet ansvar for designprosessen, </w:t>
-            </w:r>
-            <w:proofErr w:type="spellStart"/>
-            <w:r>
-              <w:rPr>
-                <w:rFonts w:asciiTheme="majorHAnsi" w:hAnsiTheme="majorHAnsi"/>
-                <w:sz w:val="24"/>
-                <w:szCs w:val="24"/>
-              </w:rPr>
-              <w:t>wireframes</w:t>
-            </w:r>
-            <w:proofErr w:type="spellEnd"/>
-            <w:r>
-              <w:rPr>
-                <w:rFonts w:asciiTheme="majorHAnsi" w:hAnsiTheme="majorHAnsi"/>
-                <w:sz w:val="24"/>
-                <w:szCs w:val="24"/>
-              </w:rPr>
-              <w:t xml:space="preserve"> og delegerer oppgaver for dette. </w:t>
+              <w:t xml:space="preserve">Overordnet ansvar for designprosessen, wireframes og delegerer oppgaver for dette. </w:t>
             </w:r>
           </w:p>
         </w:tc>
@@ -2478,23 +2402,13 @@
                 <w:szCs w:val="24"/>
               </w:rPr>
             </w:pPr>
-            <w:proofErr w:type="spellStart"/>
-            <w:r>
-              <w:rPr>
-                <w:rFonts w:asciiTheme="majorHAnsi" w:hAnsiTheme="majorHAnsi"/>
-                <w:sz w:val="24"/>
-                <w:szCs w:val="24"/>
-              </w:rPr>
-              <w:t>Amrit</w:t>
-            </w:r>
-            <w:proofErr w:type="spellEnd"/>
-            <w:r>
-              <w:rPr>
-                <w:rFonts w:asciiTheme="majorHAnsi" w:hAnsiTheme="majorHAnsi"/>
-                <w:sz w:val="24"/>
-                <w:szCs w:val="24"/>
-              </w:rPr>
-              <w:t xml:space="preserve"> Singh</w:t>
+            <w:r>
+              <w:rPr>
+                <w:rFonts w:asciiTheme="majorHAnsi" w:hAnsiTheme="majorHAnsi"/>
+                <w:sz w:val="24"/>
+                <w:szCs w:val="24"/>
+              </w:rPr>
+              <w:t>Amrit Singh</w:t>
             </w:r>
           </w:p>
         </w:tc>
@@ -2520,25 +2434,7 @@
                 <w:sz w:val="24"/>
                 <w:szCs w:val="24"/>
               </w:rPr>
-              <w:t xml:space="preserve">Overordnet ansvar for HTML/CSS kode og samarbeider med designansvarlig om </w:t>
-            </w:r>
-            <w:proofErr w:type="spellStart"/>
-            <w:r>
-              <w:rPr>
-                <w:rFonts w:asciiTheme="majorHAnsi" w:hAnsiTheme="majorHAnsi"/>
-                <w:sz w:val="24"/>
-                <w:szCs w:val="24"/>
-              </w:rPr>
-              <w:t>oppbyggning</w:t>
-            </w:r>
-            <w:proofErr w:type="spellEnd"/>
-            <w:r>
-              <w:rPr>
-                <w:rFonts w:asciiTheme="majorHAnsi" w:hAnsiTheme="majorHAnsi"/>
-                <w:sz w:val="24"/>
-                <w:szCs w:val="24"/>
-              </w:rPr>
-              <w:t xml:space="preserve"> (CSS).</w:t>
+              <w:t>Overordnet ansvar for HTML/CSS kode og samarbeider med designansvarlig om oppbyggning (CSS).</w:t>
             </w:r>
           </w:p>
         </w:tc>
@@ -2891,97 +2787,7 @@
           <w:sz w:val="24"/>
           <w:szCs w:val="24"/>
         </w:rPr>
-        <w:t xml:space="preserve">Vi bruker </w:t>
-      </w:r>
-      <w:proofErr w:type="spellStart"/>
-      <w:r>
-        <w:rPr>
-          <w:rFonts w:asciiTheme="majorHAnsi" w:hAnsiTheme="majorHAnsi"/>
-          <w:sz w:val="24"/>
-          <w:szCs w:val="24"/>
-        </w:rPr>
-        <w:t>GitHub</w:t>
-      </w:r>
-      <w:proofErr w:type="spellEnd"/>
-      <w:r>
-        <w:rPr>
-          <w:rFonts w:asciiTheme="majorHAnsi" w:hAnsiTheme="majorHAnsi"/>
-          <w:sz w:val="24"/>
-          <w:szCs w:val="24"/>
-        </w:rPr>
-        <w:t xml:space="preserve"> for vår organisering av dokumenter. I </w:t>
-      </w:r>
-      <w:proofErr w:type="spellStart"/>
-      <w:r>
-        <w:rPr>
-          <w:rFonts w:asciiTheme="majorHAnsi" w:hAnsiTheme="majorHAnsi"/>
-          <w:sz w:val="24"/>
-          <w:szCs w:val="24"/>
-        </w:rPr>
-        <w:t>GitHub</w:t>
-      </w:r>
-      <w:proofErr w:type="spellEnd"/>
-      <w:r>
-        <w:rPr>
-          <w:rFonts w:asciiTheme="majorHAnsi" w:hAnsiTheme="majorHAnsi"/>
-          <w:sz w:val="24"/>
-          <w:szCs w:val="24"/>
-        </w:rPr>
-        <w:t xml:space="preserve"> har vi delt det opp i </w:t>
-      </w:r>
-      <w:proofErr w:type="spellStart"/>
-      <w:r>
-        <w:rPr>
-          <w:rFonts w:asciiTheme="majorHAnsi" w:hAnsiTheme="majorHAnsi"/>
-          <w:sz w:val="24"/>
-          <w:szCs w:val="24"/>
-        </w:rPr>
-        <w:t>branches</w:t>
-      </w:r>
-      <w:proofErr w:type="spellEnd"/>
-      <w:r>
-        <w:rPr>
-          <w:rFonts w:asciiTheme="majorHAnsi" w:hAnsiTheme="majorHAnsi"/>
-          <w:sz w:val="24"/>
-          <w:szCs w:val="24"/>
-        </w:rPr>
-        <w:t xml:space="preserve"> slik at vi kan jobbe hver for oss upåvirket av de andre dokumentene og andre endringer. Når vi er ferdig med endringene eller oppdateringene av et dokument blir det lagt sammen med resten av prosjektet igjen. Å bruke </w:t>
-      </w:r>
-      <w:proofErr w:type="spellStart"/>
-      <w:r>
-        <w:rPr>
-          <w:rFonts w:asciiTheme="majorHAnsi" w:hAnsiTheme="majorHAnsi"/>
-          <w:sz w:val="24"/>
-          <w:szCs w:val="24"/>
-        </w:rPr>
-        <w:t>GitHub</w:t>
-      </w:r>
-      <w:proofErr w:type="spellEnd"/>
-      <w:r>
-        <w:rPr>
-          <w:rFonts w:asciiTheme="majorHAnsi" w:hAnsiTheme="majorHAnsi"/>
-          <w:sz w:val="24"/>
-          <w:szCs w:val="24"/>
-        </w:rPr>
-        <w:t xml:space="preserve"> gir oss fordeler som at vi alltid har en </w:t>
-      </w:r>
-      <w:proofErr w:type="spellStart"/>
-      <w:r>
-        <w:rPr>
-          <w:rFonts w:asciiTheme="majorHAnsi" w:hAnsiTheme="majorHAnsi"/>
-          <w:sz w:val="24"/>
-          <w:szCs w:val="24"/>
-        </w:rPr>
-        <w:t>backup</w:t>
-      </w:r>
-      <w:proofErr w:type="spellEnd"/>
-      <w:r>
-        <w:rPr>
-          <w:rFonts w:asciiTheme="majorHAnsi" w:hAnsiTheme="majorHAnsi"/>
-          <w:sz w:val="24"/>
-          <w:szCs w:val="24"/>
-        </w:rPr>
-        <w:t xml:space="preserve"> liggende og at alle i prosjektet</w:t>
+        <w:t>Vi bruker GitHub for vår organisering av dokumenter. I GitHub har vi delt det opp i branches slik at vi kan jobbe hver for oss upåvirket av de andre dokumentene og andre endringer. Når vi er ferdig med endringene eller oppdateringene av et dokument blir det lagt sammen med resten av prosjektet igjen. Å bruke GitHub gir oss fordeler som at vi alltid har en backup liggende og at alle i prosjektet</w:t>
       </w:r>
       <w:r>
         <w:rPr>
@@ -3263,7 +3069,6 @@
                 <w:szCs w:val="24"/>
               </w:rPr>
             </w:pPr>
-            <w:proofErr w:type="spellStart"/>
             <w:r>
               <w:rPr>
                 <w:rFonts w:asciiTheme="majorHAnsi" w:hAnsiTheme="majorHAnsi"/>
@@ -3271,17 +3076,7 @@
                 <w:sz w:val="24"/>
                 <w:szCs w:val="24"/>
               </w:rPr>
-              <w:t>Use</w:t>
-            </w:r>
-            <w:proofErr w:type="spellEnd"/>
-            <w:r>
-              <w:rPr>
-                <w:rFonts w:asciiTheme="majorHAnsi" w:hAnsiTheme="majorHAnsi"/>
-                <w:b/>
-                <w:sz w:val="24"/>
-                <w:szCs w:val="24"/>
-              </w:rPr>
-              <w:t xml:space="preserve"> Case</w:t>
+              <w:t>Use Case</w:t>
             </w:r>
             <w:r>
               <w:rPr>
@@ -3376,7 +3171,6 @@
                 <w:szCs w:val="24"/>
               </w:rPr>
             </w:pPr>
-            <w:proofErr w:type="spellStart"/>
             <w:r>
               <w:rPr>
                 <w:rFonts w:asciiTheme="majorHAnsi" w:hAnsiTheme="majorHAnsi"/>
@@ -3386,7 +3180,6 @@
               </w:rPr>
               <w:t>Forbetingelse</w:t>
             </w:r>
-            <w:proofErr w:type="spellEnd"/>
             <w:r>
               <w:rPr>
                 <w:rFonts w:asciiTheme="majorHAnsi" w:hAnsiTheme="majorHAnsi"/>
@@ -3617,7 +3410,6 @@
                 <w:szCs w:val="24"/>
               </w:rPr>
             </w:pPr>
-            <w:proofErr w:type="spellStart"/>
             <w:r>
               <w:rPr>
                 <w:rFonts w:asciiTheme="majorHAnsi" w:hAnsiTheme="majorHAnsi"/>
@@ -3627,7 +3419,6 @@
               </w:rPr>
               <w:t>Etterbetingelse</w:t>
             </w:r>
-            <w:proofErr w:type="spellEnd"/>
             <w:r>
               <w:rPr>
                 <w:rFonts w:asciiTheme="majorHAnsi" w:hAnsiTheme="majorHAnsi"/>
@@ -3760,25 +3551,7 @@
           <w:sz w:val="24"/>
           <w:szCs w:val="24"/>
         </w:rPr>
-        <w:t xml:space="preserve">t vårt med </w:t>
-      </w:r>
-      <w:proofErr w:type="spellStart"/>
-      <w:r>
-        <w:rPr>
-          <w:rFonts w:asciiTheme="majorHAnsi" w:hAnsiTheme="majorHAnsi"/>
-          <w:sz w:val="24"/>
-          <w:szCs w:val="24"/>
-        </w:rPr>
-        <w:t>use</w:t>
-      </w:r>
-      <w:proofErr w:type="spellEnd"/>
-      <w:r>
-        <w:rPr>
-          <w:rFonts w:asciiTheme="majorHAnsi" w:hAnsiTheme="majorHAnsi"/>
-          <w:sz w:val="24"/>
-          <w:szCs w:val="24"/>
-        </w:rPr>
-        <w:t xml:space="preserve"> case valgte jeg ‘</w:t>
+        <w:t>t vårt med use case valgte jeg ‘</w:t>
       </w:r>
       <w:r>
         <w:rPr>
@@ -3834,43 +3607,7 @@
           <w:sz w:val="24"/>
           <w:szCs w:val="24"/>
         </w:rPr>
-        <w:t xml:space="preserve"> varianten vil fungere på samme måte, og dermed vil dette </w:t>
-      </w:r>
-      <w:proofErr w:type="spellStart"/>
-      <w:r>
-        <w:rPr>
-          <w:rFonts w:asciiTheme="majorHAnsi" w:hAnsiTheme="majorHAnsi"/>
-          <w:sz w:val="24"/>
-          <w:szCs w:val="24"/>
-        </w:rPr>
-        <w:t>use</w:t>
-      </w:r>
-      <w:proofErr w:type="spellEnd"/>
-      <w:r>
-        <w:rPr>
-          <w:rFonts w:asciiTheme="majorHAnsi" w:hAnsiTheme="majorHAnsi"/>
-          <w:sz w:val="24"/>
-          <w:szCs w:val="24"/>
-        </w:rPr>
-        <w:t xml:space="preserve"> </w:t>
-      </w:r>
-      <w:proofErr w:type="spellStart"/>
-      <w:r>
-        <w:rPr>
-          <w:rFonts w:asciiTheme="majorHAnsi" w:hAnsiTheme="majorHAnsi"/>
-          <w:sz w:val="24"/>
-          <w:szCs w:val="24"/>
-        </w:rPr>
-        <w:t>caset</w:t>
-      </w:r>
-      <w:proofErr w:type="spellEnd"/>
-      <w:r>
-        <w:rPr>
-          <w:rFonts w:asciiTheme="majorHAnsi" w:hAnsiTheme="majorHAnsi"/>
-          <w:sz w:val="24"/>
-          <w:szCs w:val="24"/>
-        </w:rPr>
-        <w:t xml:space="preserve"> være representerende for andre aspekter av webløsningen også. </w:t>
+        <w:t xml:space="preserve"> varianten vil fungere på samme måte, og dermed vil dette use caset være representerende for andre aspekter av webløsningen også. </w:t>
       </w:r>
     </w:p>
     <w:p>
@@ -4040,7 +3777,6 @@
           <w:szCs w:val="24"/>
         </w:rPr>
       </w:pPr>
-      <w:proofErr w:type="spellStart"/>
       <w:r>
         <w:rPr>
           <w:rFonts w:asciiTheme="majorHAnsi" w:hAnsiTheme="majorHAnsi"/>
@@ -4051,176 +3787,13 @@
         </w:rPr>
         <w:t>Learnability</w:t>
       </w:r>
-      <w:proofErr w:type="spellEnd"/>
-      <w:r>
-        <w:rPr>
-          <w:rFonts w:asciiTheme="majorHAnsi" w:hAnsiTheme="majorHAnsi"/>
-          <w:sz w:val="24"/>
-          <w:szCs w:val="24"/>
-        </w:rPr>
-        <w:t xml:space="preserve">: How </w:t>
-      </w:r>
-      <w:proofErr w:type="spellStart"/>
-      <w:r>
-        <w:rPr>
-          <w:rFonts w:asciiTheme="majorHAnsi" w:hAnsiTheme="majorHAnsi"/>
-          <w:sz w:val="24"/>
-          <w:szCs w:val="24"/>
-        </w:rPr>
-        <w:t>easy</w:t>
-      </w:r>
-      <w:proofErr w:type="spellEnd"/>
-      <w:r>
-        <w:rPr>
-          <w:rFonts w:asciiTheme="majorHAnsi" w:hAnsiTheme="majorHAnsi"/>
-          <w:sz w:val="24"/>
-          <w:szCs w:val="24"/>
-        </w:rPr>
-        <w:t xml:space="preserve"> is it for </w:t>
-      </w:r>
-      <w:proofErr w:type="spellStart"/>
-      <w:r>
-        <w:rPr>
-          <w:rFonts w:asciiTheme="majorHAnsi" w:hAnsiTheme="majorHAnsi"/>
-          <w:sz w:val="24"/>
-          <w:szCs w:val="24"/>
-        </w:rPr>
-        <w:t>users</w:t>
-      </w:r>
-      <w:proofErr w:type="spellEnd"/>
-      <w:r>
-        <w:rPr>
-          <w:rFonts w:asciiTheme="majorHAnsi" w:hAnsiTheme="majorHAnsi"/>
-          <w:sz w:val="24"/>
-          <w:szCs w:val="24"/>
-        </w:rPr>
-        <w:t xml:space="preserve"> to </w:t>
-      </w:r>
-      <w:proofErr w:type="spellStart"/>
-      <w:r>
-        <w:rPr>
-          <w:rFonts w:asciiTheme="majorHAnsi" w:hAnsiTheme="majorHAnsi"/>
-          <w:sz w:val="24"/>
-          <w:szCs w:val="24"/>
-        </w:rPr>
-        <w:t>accomplish</w:t>
-      </w:r>
-      <w:proofErr w:type="spellEnd"/>
-      <w:r>
-        <w:rPr>
-          <w:rFonts w:asciiTheme="majorHAnsi" w:hAnsiTheme="majorHAnsi"/>
-          <w:sz w:val="24"/>
-          <w:szCs w:val="24"/>
-        </w:rPr>
-        <w:t xml:space="preserve"> </w:t>
-      </w:r>
-      <w:proofErr w:type="spellStart"/>
-      <w:r>
-        <w:rPr>
-          <w:rFonts w:asciiTheme="majorHAnsi" w:hAnsiTheme="majorHAnsi"/>
-          <w:sz w:val="24"/>
-          <w:szCs w:val="24"/>
-        </w:rPr>
-        <w:t>basic</w:t>
-      </w:r>
-      <w:proofErr w:type="spellEnd"/>
-      <w:r>
-        <w:rPr>
-          <w:rFonts w:asciiTheme="majorHAnsi" w:hAnsiTheme="majorHAnsi"/>
-          <w:sz w:val="24"/>
-          <w:szCs w:val="24"/>
-        </w:rPr>
-        <w:t xml:space="preserve"> </w:t>
-      </w:r>
-      <w:proofErr w:type="spellStart"/>
-      <w:r>
-        <w:rPr>
-          <w:rFonts w:asciiTheme="majorHAnsi" w:hAnsiTheme="majorHAnsi"/>
-          <w:sz w:val="24"/>
-          <w:szCs w:val="24"/>
-        </w:rPr>
-        <w:t>tasks</w:t>
-      </w:r>
-      <w:proofErr w:type="spellEnd"/>
-      <w:r>
-        <w:rPr>
-          <w:rFonts w:asciiTheme="majorHAnsi" w:hAnsiTheme="majorHAnsi"/>
-          <w:sz w:val="24"/>
-          <w:szCs w:val="24"/>
-        </w:rPr>
-        <w:t xml:space="preserve"> </w:t>
-      </w:r>
-      <w:proofErr w:type="spellStart"/>
-      <w:r>
-        <w:rPr>
-          <w:rFonts w:asciiTheme="majorHAnsi" w:hAnsiTheme="majorHAnsi"/>
-          <w:sz w:val="24"/>
-          <w:szCs w:val="24"/>
-        </w:rPr>
-        <w:t>the</w:t>
-      </w:r>
-      <w:proofErr w:type="spellEnd"/>
-      <w:r>
-        <w:rPr>
-          <w:rFonts w:asciiTheme="majorHAnsi" w:hAnsiTheme="majorHAnsi"/>
-          <w:sz w:val="24"/>
-          <w:szCs w:val="24"/>
-        </w:rPr>
-        <w:t xml:space="preserve"> first time </w:t>
-      </w:r>
-      <w:proofErr w:type="spellStart"/>
-      <w:r>
-        <w:rPr>
-          <w:rFonts w:asciiTheme="majorHAnsi" w:hAnsiTheme="majorHAnsi"/>
-          <w:sz w:val="24"/>
-          <w:szCs w:val="24"/>
-        </w:rPr>
-        <w:t>they</w:t>
-      </w:r>
-      <w:proofErr w:type="spellEnd"/>
-      <w:r>
-        <w:rPr>
-          <w:rFonts w:asciiTheme="majorHAnsi" w:hAnsiTheme="majorHAnsi"/>
-          <w:sz w:val="24"/>
-          <w:szCs w:val="24"/>
-        </w:rPr>
-        <w:t xml:space="preserve"> </w:t>
-      </w:r>
-      <w:proofErr w:type="spellStart"/>
-      <w:r>
-        <w:rPr>
-          <w:rFonts w:asciiTheme="majorHAnsi" w:hAnsiTheme="majorHAnsi"/>
-          <w:sz w:val="24"/>
-          <w:szCs w:val="24"/>
-        </w:rPr>
-        <w:t>encounter</w:t>
-      </w:r>
-      <w:proofErr w:type="spellEnd"/>
-      <w:r>
-        <w:rPr>
-          <w:rFonts w:asciiTheme="majorHAnsi" w:hAnsiTheme="majorHAnsi"/>
-          <w:sz w:val="24"/>
-          <w:szCs w:val="24"/>
-        </w:rPr>
-        <w:t xml:space="preserve"> </w:t>
-      </w:r>
-      <w:proofErr w:type="spellStart"/>
-      <w:r>
-        <w:rPr>
-          <w:rFonts w:asciiTheme="majorHAnsi" w:hAnsiTheme="majorHAnsi"/>
-          <w:sz w:val="24"/>
-          <w:szCs w:val="24"/>
-        </w:rPr>
-        <w:t>the</w:t>
-      </w:r>
-      <w:proofErr w:type="spellEnd"/>
-      <w:r>
-        <w:rPr>
-          <w:rFonts w:asciiTheme="majorHAnsi" w:hAnsiTheme="majorHAnsi"/>
-          <w:sz w:val="24"/>
-          <w:szCs w:val="24"/>
-        </w:rPr>
-        <w:t xml:space="preserve"> design?</w:t>
+      <w:r>
+        <w:rPr>
+          <w:rFonts w:asciiTheme="majorHAnsi" w:hAnsiTheme="majorHAnsi"/>
+          <w:sz w:val="24"/>
+          <w:szCs w:val="24"/>
+        </w:rPr>
+        <w:t>: How easy is it for users to accomplish basic tasks the first time they encounter the design?</w:t>
       </w:r>
     </w:p>
     <w:p>
@@ -4236,7 +3809,6 @@
           <w:szCs w:val="24"/>
         </w:rPr>
       </w:pPr>
-      <w:proofErr w:type="spellStart"/>
       <w:r>
         <w:rPr>
           <w:rFonts w:asciiTheme="majorHAnsi" w:hAnsiTheme="majorHAnsi"/>
@@ -4247,194 +3819,13 @@
         </w:rPr>
         <w:t>Efficiency</w:t>
       </w:r>
-      <w:proofErr w:type="spellEnd"/>
-      <w:r>
-        <w:rPr>
-          <w:rFonts w:asciiTheme="majorHAnsi" w:hAnsiTheme="majorHAnsi"/>
-          <w:sz w:val="24"/>
-          <w:szCs w:val="24"/>
-        </w:rPr>
-        <w:t xml:space="preserve">: </w:t>
-      </w:r>
-      <w:proofErr w:type="spellStart"/>
-      <w:r>
-        <w:rPr>
-          <w:rFonts w:asciiTheme="majorHAnsi" w:hAnsiTheme="majorHAnsi"/>
-          <w:sz w:val="24"/>
-          <w:szCs w:val="24"/>
-        </w:rPr>
-        <w:t>Once</w:t>
-      </w:r>
-      <w:proofErr w:type="spellEnd"/>
-      <w:r>
-        <w:rPr>
-          <w:rFonts w:asciiTheme="majorHAnsi" w:hAnsiTheme="majorHAnsi"/>
-          <w:sz w:val="24"/>
-          <w:szCs w:val="24"/>
-        </w:rPr>
-        <w:t xml:space="preserve"> </w:t>
-      </w:r>
-      <w:proofErr w:type="spellStart"/>
-      <w:r>
-        <w:rPr>
-          <w:rFonts w:asciiTheme="majorHAnsi" w:hAnsiTheme="majorHAnsi"/>
-          <w:sz w:val="24"/>
-          <w:szCs w:val="24"/>
-        </w:rPr>
-        <w:t>users</w:t>
-      </w:r>
-      <w:proofErr w:type="spellEnd"/>
-      <w:r>
-        <w:rPr>
-          <w:rFonts w:asciiTheme="majorHAnsi" w:hAnsiTheme="majorHAnsi"/>
-          <w:sz w:val="24"/>
-          <w:szCs w:val="24"/>
-        </w:rPr>
-        <w:t xml:space="preserve"> have </w:t>
-      </w:r>
-      <w:proofErr w:type="spellStart"/>
-      <w:r>
-        <w:rPr>
-          <w:rFonts w:asciiTheme="majorHAnsi" w:hAnsiTheme="majorHAnsi"/>
-          <w:sz w:val="24"/>
-          <w:szCs w:val="24"/>
-        </w:rPr>
-        <w:t>learned</w:t>
-      </w:r>
-      <w:proofErr w:type="spellEnd"/>
-      <w:r>
-        <w:rPr>
-          <w:rFonts w:asciiTheme="majorHAnsi" w:hAnsiTheme="majorHAnsi"/>
-          <w:sz w:val="24"/>
-          <w:szCs w:val="24"/>
-        </w:rPr>
-        <w:t xml:space="preserve"> </w:t>
-      </w:r>
-      <w:proofErr w:type="spellStart"/>
-      <w:r>
-        <w:rPr>
-          <w:rFonts w:asciiTheme="majorHAnsi" w:hAnsiTheme="majorHAnsi"/>
-          <w:sz w:val="24"/>
-          <w:szCs w:val="24"/>
-        </w:rPr>
-        <w:t>the</w:t>
-      </w:r>
-      <w:proofErr w:type="spellEnd"/>
-      <w:r>
-        <w:rPr>
-          <w:rFonts w:asciiTheme="majorHAnsi" w:hAnsiTheme="majorHAnsi"/>
-          <w:sz w:val="24"/>
-          <w:szCs w:val="24"/>
-        </w:rPr>
-        <w:t xml:space="preserve"> design, </w:t>
-      </w:r>
-      <w:proofErr w:type="spellStart"/>
-      <w:r>
-        <w:rPr>
-          <w:rFonts w:asciiTheme="majorHAnsi" w:hAnsiTheme="majorHAnsi"/>
-          <w:sz w:val="24"/>
-          <w:szCs w:val="24"/>
-        </w:rPr>
-        <w:t>how</w:t>
-      </w:r>
-      <w:proofErr w:type="spellEnd"/>
-      <w:r>
-        <w:rPr>
-          <w:rFonts w:asciiTheme="majorHAnsi" w:hAnsiTheme="majorHAnsi"/>
-          <w:sz w:val="24"/>
-          <w:szCs w:val="24"/>
-        </w:rPr>
-        <w:t xml:space="preserve"> </w:t>
-      </w:r>
-      <w:proofErr w:type="spellStart"/>
-      <w:r>
-        <w:rPr>
-          <w:rFonts w:asciiTheme="majorHAnsi" w:hAnsiTheme="majorHAnsi"/>
-          <w:sz w:val="24"/>
-          <w:szCs w:val="24"/>
-        </w:rPr>
-        <w:t>quickly</w:t>
-      </w:r>
-      <w:proofErr w:type="spellEnd"/>
-      <w:r>
-        <w:rPr>
-          <w:rFonts w:asciiTheme="majorHAnsi" w:hAnsiTheme="majorHAnsi"/>
-          <w:sz w:val="24"/>
-          <w:szCs w:val="24"/>
-        </w:rPr>
-        <w:t xml:space="preserve"> </w:t>
-      </w:r>
-      <w:proofErr w:type="spellStart"/>
-      <w:r>
-        <w:rPr>
-          <w:rFonts w:asciiTheme="majorHAnsi" w:hAnsiTheme="majorHAnsi"/>
-          <w:sz w:val="24"/>
-          <w:szCs w:val="24"/>
-        </w:rPr>
-        <w:t>can</w:t>
-      </w:r>
-      <w:proofErr w:type="spellEnd"/>
-      <w:r>
-        <w:rPr>
-          <w:rFonts w:asciiTheme="majorHAnsi" w:hAnsiTheme="majorHAnsi"/>
-          <w:sz w:val="24"/>
-          <w:szCs w:val="24"/>
-        </w:rPr>
-        <w:t xml:space="preserve"> </w:t>
-      </w:r>
-      <w:proofErr w:type="spellStart"/>
-      <w:r>
-        <w:rPr>
-          <w:rFonts w:asciiTheme="majorHAnsi" w:hAnsiTheme="majorHAnsi"/>
-          <w:sz w:val="24"/>
-          <w:szCs w:val="24"/>
-        </w:rPr>
-        <w:t>they</w:t>
-      </w:r>
-      <w:proofErr w:type="spellEnd"/>
-      <w:r>
-        <w:rPr>
-          <w:rFonts w:asciiTheme="majorHAnsi" w:hAnsiTheme="majorHAnsi"/>
-          <w:sz w:val="24"/>
-          <w:szCs w:val="24"/>
-        </w:rPr>
-        <w:t xml:space="preserve"> </w:t>
-      </w:r>
-      <w:proofErr w:type="spellStart"/>
-      <w:r>
-        <w:rPr>
-          <w:rFonts w:asciiTheme="majorHAnsi" w:hAnsiTheme="majorHAnsi"/>
-          <w:sz w:val="24"/>
-          <w:szCs w:val="24"/>
-        </w:rPr>
-        <w:t>perform</w:t>
-      </w:r>
-      <w:proofErr w:type="spellEnd"/>
-      <w:r>
-        <w:rPr>
-          <w:rFonts w:asciiTheme="majorHAnsi" w:hAnsiTheme="majorHAnsi"/>
-          <w:sz w:val="24"/>
-          <w:szCs w:val="24"/>
-        </w:rPr>
-        <w:t xml:space="preserve"> </w:t>
-      </w:r>
-      <w:proofErr w:type="spellStart"/>
-      <w:r>
-        <w:rPr>
-          <w:rFonts w:asciiTheme="majorHAnsi" w:hAnsiTheme="majorHAnsi"/>
-          <w:sz w:val="24"/>
-          <w:szCs w:val="24"/>
-        </w:rPr>
-        <w:t>tasks</w:t>
-      </w:r>
-      <w:proofErr w:type="spellEnd"/>
-      <w:r>
-        <w:rPr>
-          <w:rFonts w:asciiTheme="majorHAnsi" w:hAnsiTheme="majorHAnsi"/>
-          <w:sz w:val="24"/>
-          <w:szCs w:val="24"/>
-        </w:rPr>
-        <w:t>?</w:t>
+      <w:r>
+        <w:rPr>
+          <w:rFonts w:asciiTheme="majorHAnsi" w:hAnsiTheme="majorHAnsi"/>
+          <w:sz w:val="24"/>
+          <w:szCs w:val="24"/>
+        </w:rPr>
+        <w:t>: Once users have learned the design, how quickly can they perform tasks?</w:t>
       </w:r>
     </w:p>
     <w:p>
@@ -4450,7 +3841,6 @@
           <w:szCs w:val="24"/>
         </w:rPr>
       </w:pPr>
-      <w:proofErr w:type="spellStart"/>
       <w:r>
         <w:rPr>
           <w:rFonts w:asciiTheme="majorHAnsi" w:hAnsiTheme="majorHAnsi"/>
@@ -4461,266 +3851,13 @@
         </w:rPr>
         <w:t>Memorability</w:t>
       </w:r>
-      <w:proofErr w:type="spellEnd"/>
-      <w:r>
-        <w:rPr>
-          <w:rFonts w:asciiTheme="majorHAnsi" w:hAnsiTheme="majorHAnsi"/>
-          <w:sz w:val="24"/>
-          <w:szCs w:val="24"/>
-        </w:rPr>
-        <w:t xml:space="preserve">: </w:t>
-      </w:r>
-      <w:proofErr w:type="spellStart"/>
-      <w:r>
-        <w:rPr>
-          <w:rFonts w:asciiTheme="majorHAnsi" w:hAnsiTheme="majorHAnsi"/>
-          <w:sz w:val="24"/>
-          <w:szCs w:val="24"/>
-        </w:rPr>
-        <w:t>When</w:t>
-      </w:r>
-      <w:proofErr w:type="spellEnd"/>
-      <w:r>
-        <w:rPr>
-          <w:rFonts w:asciiTheme="majorHAnsi" w:hAnsiTheme="majorHAnsi"/>
-          <w:sz w:val="24"/>
-          <w:szCs w:val="24"/>
-        </w:rPr>
-        <w:t xml:space="preserve"> </w:t>
-      </w:r>
-      <w:proofErr w:type="spellStart"/>
-      <w:r>
-        <w:rPr>
-          <w:rFonts w:asciiTheme="majorHAnsi" w:hAnsiTheme="majorHAnsi"/>
-          <w:sz w:val="24"/>
-          <w:szCs w:val="24"/>
-        </w:rPr>
-        <w:t>users</w:t>
-      </w:r>
-      <w:proofErr w:type="spellEnd"/>
-      <w:r>
-        <w:rPr>
-          <w:rFonts w:asciiTheme="majorHAnsi" w:hAnsiTheme="majorHAnsi"/>
-          <w:sz w:val="24"/>
-          <w:szCs w:val="24"/>
-        </w:rPr>
-        <w:t xml:space="preserve"> </w:t>
-      </w:r>
-      <w:proofErr w:type="spellStart"/>
-      <w:r>
-        <w:rPr>
-          <w:rFonts w:asciiTheme="majorHAnsi" w:hAnsiTheme="majorHAnsi"/>
-          <w:sz w:val="24"/>
-          <w:szCs w:val="24"/>
-        </w:rPr>
-        <w:t>return</w:t>
-      </w:r>
-      <w:proofErr w:type="spellEnd"/>
-      <w:r>
-        <w:rPr>
-          <w:rFonts w:asciiTheme="majorHAnsi" w:hAnsiTheme="majorHAnsi"/>
-          <w:sz w:val="24"/>
-          <w:szCs w:val="24"/>
-        </w:rPr>
-        <w:t xml:space="preserve"> to </w:t>
-      </w:r>
-      <w:proofErr w:type="spellStart"/>
-      <w:r>
-        <w:rPr>
-          <w:rFonts w:asciiTheme="majorHAnsi" w:hAnsiTheme="majorHAnsi"/>
-          <w:sz w:val="24"/>
-          <w:szCs w:val="24"/>
-        </w:rPr>
-        <w:t>the</w:t>
-      </w:r>
-      <w:proofErr w:type="spellEnd"/>
-      <w:r>
-        <w:rPr>
-          <w:rFonts w:asciiTheme="majorHAnsi" w:hAnsiTheme="majorHAnsi"/>
-          <w:sz w:val="24"/>
-          <w:szCs w:val="24"/>
-        </w:rPr>
-        <w:t xml:space="preserve"> design </w:t>
-      </w:r>
-      <w:proofErr w:type="spellStart"/>
-      <w:r>
-        <w:rPr>
-          <w:rFonts w:asciiTheme="majorHAnsi" w:hAnsiTheme="majorHAnsi"/>
-          <w:sz w:val="24"/>
-          <w:szCs w:val="24"/>
-        </w:rPr>
-        <w:t>after</w:t>
-      </w:r>
-      <w:proofErr w:type="spellEnd"/>
-      <w:r>
-        <w:rPr>
-          <w:rFonts w:asciiTheme="majorHAnsi" w:hAnsiTheme="majorHAnsi"/>
-          <w:sz w:val="24"/>
-          <w:szCs w:val="24"/>
-        </w:rPr>
-        <w:t xml:space="preserve"> a </w:t>
-      </w:r>
-      <w:proofErr w:type="spellStart"/>
-      <w:r>
-        <w:rPr>
-          <w:rFonts w:asciiTheme="majorHAnsi" w:hAnsiTheme="majorHAnsi"/>
-          <w:sz w:val="24"/>
-          <w:szCs w:val="24"/>
-        </w:rPr>
-        <w:t>period</w:t>
-      </w:r>
-      <w:proofErr w:type="spellEnd"/>
-      <w:r>
-        <w:rPr>
-          <w:rFonts w:asciiTheme="majorHAnsi" w:hAnsiTheme="majorHAnsi"/>
-          <w:sz w:val="24"/>
-          <w:szCs w:val="24"/>
-        </w:rPr>
-        <w:t xml:space="preserve"> </w:t>
-      </w:r>
-      <w:proofErr w:type="spellStart"/>
-      <w:r>
-        <w:rPr>
-          <w:rFonts w:asciiTheme="majorHAnsi" w:hAnsiTheme="majorHAnsi"/>
-          <w:sz w:val="24"/>
-          <w:szCs w:val="24"/>
-        </w:rPr>
-        <w:t>of</w:t>
-      </w:r>
-      <w:proofErr w:type="spellEnd"/>
-      <w:r>
-        <w:rPr>
-          <w:rFonts w:asciiTheme="majorHAnsi" w:hAnsiTheme="majorHAnsi"/>
-          <w:sz w:val="24"/>
-          <w:szCs w:val="24"/>
-        </w:rPr>
-        <w:t xml:space="preserve"> not </w:t>
-      </w:r>
-      <w:proofErr w:type="spellStart"/>
-      <w:r>
-        <w:rPr>
-          <w:rFonts w:asciiTheme="majorHAnsi" w:hAnsiTheme="majorHAnsi"/>
-          <w:sz w:val="24"/>
-          <w:szCs w:val="24"/>
-        </w:rPr>
-        <w:t>using</w:t>
-      </w:r>
-      <w:proofErr w:type="spellEnd"/>
-      <w:r>
-        <w:rPr>
-          <w:rFonts w:asciiTheme="majorHAnsi" w:hAnsiTheme="majorHAnsi"/>
-          <w:sz w:val="24"/>
-          <w:szCs w:val="24"/>
-        </w:rPr>
-        <w:t xml:space="preserve"> it, </w:t>
-      </w:r>
-      <w:proofErr w:type="spellStart"/>
-      <w:r>
-        <w:rPr>
-          <w:rFonts w:asciiTheme="majorHAnsi" w:hAnsiTheme="majorHAnsi"/>
-          <w:sz w:val="24"/>
-          <w:szCs w:val="24"/>
-        </w:rPr>
-        <w:t>how</w:t>
-      </w:r>
-      <w:proofErr w:type="spellEnd"/>
-      <w:r>
-        <w:rPr>
-          <w:rFonts w:asciiTheme="majorHAnsi" w:hAnsiTheme="majorHAnsi"/>
-          <w:sz w:val="24"/>
-          <w:szCs w:val="24"/>
-        </w:rPr>
-        <w:t xml:space="preserve"> </w:t>
-      </w:r>
-      <w:proofErr w:type="spellStart"/>
-      <w:r>
-        <w:rPr>
-          <w:rFonts w:asciiTheme="majorHAnsi" w:hAnsiTheme="majorHAnsi"/>
-          <w:sz w:val="24"/>
-          <w:szCs w:val="24"/>
-        </w:rPr>
-        <w:t>easily</w:t>
-      </w:r>
-      <w:proofErr w:type="spellEnd"/>
-      <w:r>
-        <w:rPr>
-          <w:rFonts w:asciiTheme="majorHAnsi" w:hAnsiTheme="majorHAnsi"/>
-          <w:sz w:val="24"/>
-          <w:szCs w:val="24"/>
-        </w:rPr>
-        <w:t xml:space="preserve"> </w:t>
-      </w:r>
-      <w:proofErr w:type="spellStart"/>
-      <w:r>
-        <w:rPr>
-          <w:rFonts w:asciiTheme="majorHAnsi" w:hAnsiTheme="majorHAnsi"/>
-          <w:sz w:val="24"/>
-          <w:szCs w:val="24"/>
-        </w:rPr>
-        <w:t>can</w:t>
-      </w:r>
-      <w:proofErr w:type="spellEnd"/>
-      <w:r>
-        <w:rPr>
-          <w:rFonts w:asciiTheme="majorHAnsi" w:hAnsiTheme="majorHAnsi"/>
-          <w:sz w:val="24"/>
-          <w:szCs w:val="24"/>
-        </w:rPr>
-        <w:t xml:space="preserve"> </w:t>
-      </w:r>
-      <w:proofErr w:type="spellStart"/>
-      <w:r>
-        <w:rPr>
-          <w:rFonts w:asciiTheme="majorHAnsi" w:hAnsiTheme="majorHAnsi"/>
-          <w:sz w:val="24"/>
-          <w:szCs w:val="24"/>
-        </w:rPr>
-        <w:t>they</w:t>
-      </w:r>
-      <w:proofErr w:type="spellEnd"/>
-      <w:r>
-        <w:rPr>
-          <w:rFonts w:asciiTheme="majorHAnsi" w:hAnsiTheme="majorHAnsi"/>
-          <w:sz w:val="24"/>
-          <w:szCs w:val="24"/>
-        </w:rPr>
-        <w:t xml:space="preserve"> </w:t>
-      </w:r>
-      <w:proofErr w:type="spellStart"/>
-      <w:r>
-        <w:rPr>
-          <w:rFonts w:asciiTheme="majorHAnsi" w:hAnsiTheme="majorHAnsi"/>
-          <w:sz w:val="24"/>
-          <w:szCs w:val="24"/>
-        </w:rPr>
-        <w:t>reestablish</w:t>
-      </w:r>
-      <w:proofErr w:type="spellEnd"/>
-      <w:r>
-        <w:rPr>
-          <w:rFonts w:asciiTheme="majorHAnsi" w:hAnsiTheme="majorHAnsi"/>
-          <w:sz w:val="24"/>
-          <w:szCs w:val="24"/>
-        </w:rPr>
-        <w:t xml:space="preserve"> </w:t>
-      </w:r>
-      <w:proofErr w:type="spellStart"/>
-      <w:r>
-        <w:rPr>
-          <w:rFonts w:asciiTheme="majorHAnsi" w:hAnsiTheme="majorHAnsi"/>
-          <w:sz w:val="24"/>
-          <w:szCs w:val="24"/>
-        </w:rPr>
-        <w:t>proficiency</w:t>
-      </w:r>
-      <w:proofErr w:type="spellEnd"/>
-      <w:r>
-        <w:rPr>
-          <w:rFonts w:asciiTheme="majorHAnsi" w:hAnsiTheme="majorHAnsi"/>
-          <w:sz w:val="24"/>
-          <w:szCs w:val="24"/>
-        </w:rPr>
-        <w:t>?</w:t>
+      <w:r>
+        <w:rPr>
+          <w:rFonts w:asciiTheme="majorHAnsi" w:hAnsiTheme="majorHAnsi"/>
+          <w:sz w:val="24"/>
+          <w:szCs w:val="24"/>
+        </w:rPr>
+        <w:t>: When users return to the design after a period of not using it, how easily can they reestablish proficiency?</w:t>
       </w:r>
     </w:p>
     <w:p>
@@ -4736,7 +3873,6 @@
           <w:szCs w:val="24"/>
         </w:rPr>
       </w:pPr>
-      <w:proofErr w:type="spellStart"/>
       <w:r>
         <w:rPr>
           <w:rFonts w:asciiTheme="majorHAnsi" w:hAnsiTheme="majorHAnsi"/>
@@ -4747,274 +3883,29 @@
         </w:rPr>
         <w:t>Errors</w:t>
       </w:r>
-      <w:proofErr w:type="spellEnd"/>
-      <w:r>
-        <w:rPr>
-          <w:rFonts w:asciiTheme="majorHAnsi" w:hAnsiTheme="majorHAnsi"/>
-          <w:sz w:val="24"/>
-          <w:szCs w:val="24"/>
-        </w:rPr>
-        <w:t xml:space="preserve">: How </w:t>
-      </w:r>
-      <w:proofErr w:type="spellStart"/>
-      <w:r>
-        <w:rPr>
-          <w:rFonts w:asciiTheme="majorHAnsi" w:hAnsiTheme="majorHAnsi"/>
-          <w:sz w:val="24"/>
-          <w:szCs w:val="24"/>
-        </w:rPr>
-        <w:t>many</w:t>
-      </w:r>
-      <w:proofErr w:type="spellEnd"/>
-      <w:r>
-        <w:rPr>
-          <w:rFonts w:asciiTheme="majorHAnsi" w:hAnsiTheme="majorHAnsi"/>
-          <w:sz w:val="24"/>
-          <w:szCs w:val="24"/>
-        </w:rPr>
-        <w:t> </w:t>
-      </w:r>
-      <w:proofErr w:type="spellStart"/>
-      <w:r>
-        <w:rPr>
-          <w:rFonts w:asciiTheme="majorHAnsi" w:hAnsiTheme="majorHAnsi"/>
-          <w:sz w:val="24"/>
-          <w:szCs w:val="24"/>
-        </w:rPr>
-        <w:t>errors</w:t>
-      </w:r>
-      <w:proofErr w:type="spellEnd"/>
-      <w:r>
-        <w:rPr>
-          <w:rFonts w:asciiTheme="majorHAnsi" w:hAnsiTheme="majorHAnsi"/>
-          <w:sz w:val="24"/>
-          <w:szCs w:val="24"/>
-        </w:rPr>
-        <w:t xml:space="preserve"> d</w:t>
-      </w:r>
-      <w:r>
-        <w:rPr>
-          <w:rFonts w:asciiTheme="majorHAnsi" w:hAnsiTheme="majorHAnsi"/>
-          <w:sz w:val="24"/>
-          <w:szCs w:val="24"/>
-        </w:rPr>
-        <w:t xml:space="preserve">o </w:t>
-      </w:r>
-      <w:proofErr w:type="spellStart"/>
-      <w:r>
-        <w:rPr>
-          <w:rFonts w:asciiTheme="majorHAnsi" w:hAnsiTheme="majorHAnsi"/>
-          <w:sz w:val="24"/>
-          <w:szCs w:val="24"/>
-        </w:rPr>
-        <w:t>users</w:t>
-      </w:r>
-      <w:proofErr w:type="spellEnd"/>
-      <w:r>
-        <w:rPr>
-          <w:rFonts w:asciiTheme="majorHAnsi" w:hAnsiTheme="majorHAnsi"/>
-          <w:sz w:val="24"/>
-          <w:szCs w:val="24"/>
-        </w:rPr>
-        <w:t xml:space="preserve"> make, </w:t>
-      </w:r>
-      <w:proofErr w:type="spellStart"/>
-      <w:r>
-        <w:rPr>
-          <w:rFonts w:asciiTheme="majorHAnsi" w:hAnsiTheme="majorHAnsi"/>
-          <w:sz w:val="24"/>
-          <w:szCs w:val="24"/>
-        </w:rPr>
-        <w:t>how</w:t>
-      </w:r>
-      <w:proofErr w:type="spellEnd"/>
-      <w:r>
-        <w:rPr>
-          <w:rFonts w:asciiTheme="majorHAnsi" w:hAnsiTheme="majorHAnsi"/>
-          <w:sz w:val="24"/>
-          <w:szCs w:val="24"/>
-        </w:rPr>
-        <w:t xml:space="preserve"> severe </w:t>
-      </w:r>
-      <w:proofErr w:type="spellStart"/>
-      <w:r>
-        <w:rPr>
-          <w:rFonts w:asciiTheme="majorHAnsi" w:hAnsiTheme="majorHAnsi"/>
-          <w:sz w:val="24"/>
-          <w:szCs w:val="24"/>
-        </w:rPr>
-        <w:t>are</w:t>
-      </w:r>
-      <w:proofErr w:type="spellEnd"/>
-      <w:r>
-        <w:rPr>
-          <w:rFonts w:asciiTheme="majorHAnsi" w:hAnsiTheme="majorHAnsi"/>
-          <w:sz w:val="24"/>
-          <w:szCs w:val="24"/>
-        </w:rPr>
-        <w:t xml:space="preserve"> </w:t>
-      </w:r>
-      <w:proofErr w:type="spellStart"/>
-      <w:r>
-        <w:rPr>
-          <w:rFonts w:asciiTheme="majorHAnsi" w:hAnsiTheme="majorHAnsi"/>
-          <w:sz w:val="24"/>
-          <w:szCs w:val="24"/>
-        </w:rPr>
-        <w:t>these</w:t>
-      </w:r>
-      <w:proofErr w:type="spellEnd"/>
-      <w:r>
-        <w:rPr>
-          <w:rFonts w:asciiTheme="majorHAnsi" w:hAnsiTheme="majorHAnsi"/>
-          <w:sz w:val="24"/>
-          <w:szCs w:val="24"/>
-        </w:rPr>
-        <w:t xml:space="preserve"> </w:t>
-      </w:r>
-      <w:proofErr w:type="spellStart"/>
-      <w:r>
-        <w:rPr>
-          <w:rFonts w:asciiTheme="majorHAnsi" w:hAnsiTheme="majorHAnsi"/>
-          <w:sz w:val="24"/>
-          <w:szCs w:val="24"/>
-        </w:rPr>
-        <w:t>errors</w:t>
-      </w:r>
-      <w:proofErr w:type="spellEnd"/>
-      <w:r>
-        <w:rPr>
-          <w:rFonts w:asciiTheme="majorHAnsi" w:hAnsiTheme="majorHAnsi"/>
-          <w:sz w:val="24"/>
-          <w:szCs w:val="24"/>
-        </w:rPr>
-        <w:t xml:space="preserve">, and </w:t>
-      </w:r>
-      <w:proofErr w:type="spellStart"/>
-      <w:r>
-        <w:rPr>
-          <w:rFonts w:asciiTheme="majorHAnsi" w:hAnsiTheme="majorHAnsi"/>
-          <w:sz w:val="24"/>
-          <w:szCs w:val="24"/>
-        </w:rPr>
-        <w:t>how</w:t>
-      </w:r>
-      <w:proofErr w:type="spellEnd"/>
-      <w:r>
-        <w:rPr>
-          <w:rFonts w:asciiTheme="majorHAnsi" w:hAnsiTheme="majorHAnsi"/>
-          <w:sz w:val="24"/>
-          <w:szCs w:val="24"/>
-        </w:rPr>
-        <w:t xml:space="preserve"> </w:t>
-      </w:r>
-      <w:proofErr w:type="spellStart"/>
-      <w:r>
-        <w:rPr>
-          <w:rFonts w:asciiTheme="majorHAnsi" w:hAnsiTheme="majorHAnsi"/>
-          <w:sz w:val="24"/>
-          <w:szCs w:val="24"/>
-        </w:rPr>
-        <w:t>easily</w:t>
-      </w:r>
-      <w:proofErr w:type="spellEnd"/>
-      <w:r>
-        <w:rPr>
-          <w:rFonts w:asciiTheme="majorHAnsi" w:hAnsiTheme="majorHAnsi"/>
-          <w:sz w:val="24"/>
-          <w:szCs w:val="24"/>
-        </w:rPr>
-        <w:t xml:space="preserve"> </w:t>
-      </w:r>
-      <w:proofErr w:type="spellStart"/>
-      <w:r>
-        <w:rPr>
-          <w:rFonts w:asciiTheme="majorHAnsi" w:hAnsiTheme="majorHAnsi"/>
-          <w:sz w:val="24"/>
-          <w:szCs w:val="24"/>
-        </w:rPr>
-        <w:t>can</w:t>
-      </w:r>
-      <w:proofErr w:type="spellEnd"/>
-      <w:r>
-        <w:rPr>
-          <w:rFonts w:asciiTheme="majorHAnsi" w:hAnsiTheme="majorHAnsi"/>
-          <w:sz w:val="24"/>
-          <w:szCs w:val="24"/>
-        </w:rPr>
-        <w:t xml:space="preserve"> </w:t>
-      </w:r>
-      <w:proofErr w:type="spellStart"/>
-      <w:r>
-        <w:rPr>
-          <w:rFonts w:asciiTheme="majorHAnsi" w:hAnsiTheme="majorHAnsi"/>
-          <w:sz w:val="24"/>
-          <w:szCs w:val="24"/>
-        </w:rPr>
-        <w:t>they</w:t>
-      </w:r>
-      <w:proofErr w:type="spellEnd"/>
-      <w:r>
-        <w:rPr>
-          <w:rFonts w:asciiTheme="majorHAnsi" w:hAnsiTheme="majorHAnsi"/>
-          <w:sz w:val="24"/>
-          <w:szCs w:val="24"/>
-        </w:rPr>
-        <w:t xml:space="preserve"> </w:t>
-      </w:r>
-      <w:proofErr w:type="spellStart"/>
-      <w:r>
-        <w:rPr>
-          <w:rFonts w:asciiTheme="majorHAnsi" w:hAnsiTheme="majorHAnsi"/>
-          <w:sz w:val="24"/>
-          <w:szCs w:val="24"/>
-        </w:rPr>
-        <w:t>recover</w:t>
-      </w:r>
-      <w:proofErr w:type="spellEnd"/>
-      <w:r>
-        <w:rPr>
-          <w:rFonts w:asciiTheme="majorHAnsi" w:hAnsiTheme="majorHAnsi"/>
-          <w:sz w:val="24"/>
-          <w:szCs w:val="24"/>
-        </w:rPr>
-        <w:t xml:space="preserve"> from </w:t>
-      </w:r>
-      <w:proofErr w:type="spellStart"/>
-      <w:r>
-        <w:rPr>
-          <w:rFonts w:asciiTheme="majorHAnsi" w:hAnsiTheme="majorHAnsi"/>
-          <w:sz w:val="24"/>
-          <w:szCs w:val="24"/>
-        </w:rPr>
-        <w:t>the</w:t>
-      </w:r>
-      <w:proofErr w:type="spellEnd"/>
-      <w:r>
-        <w:rPr>
-          <w:rFonts w:asciiTheme="majorHAnsi" w:hAnsiTheme="majorHAnsi"/>
-          <w:sz w:val="24"/>
-          <w:szCs w:val="24"/>
-        </w:rPr>
-        <w:t xml:space="preserve"> </w:t>
-      </w:r>
-      <w:proofErr w:type="spellStart"/>
-      <w:r>
-        <w:rPr>
-          <w:rFonts w:asciiTheme="majorHAnsi" w:hAnsiTheme="majorHAnsi"/>
-          <w:sz w:val="24"/>
-          <w:szCs w:val="24"/>
-        </w:rPr>
-        <w:t>errors</w:t>
-      </w:r>
-      <w:proofErr w:type="spellEnd"/>
-      <w:r>
-        <w:rPr>
-          <w:rFonts w:asciiTheme="majorHAnsi" w:hAnsiTheme="majorHAnsi"/>
-          <w:sz w:val="24"/>
-          <w:szCs w:val="24"/>
-        </w:rPr>
-        <w:t>?</w:t>
+      <w:r>
+        <w:rPr>
+          <w:rFonts w:asciiTheme="majorHAnsi" w:hAnsiTheme="majorHAnsi"/>
+          <w:sz w:val="24"/>
+          <w:szCs w:val="24"/>
+        </w:rPr>
+        <w:t>: How many </w:t>
+      </w:r>
+      <w:r>
+        <w:rPr>
+          <w:rFonts w:asciiTheme="majorHAnsi" w:hAnsiTheme="majorHAnsi"/>
+          <w:sz w:val="24"/>
+          <w:szCs w:val="24"/>
+        </w:rPr>
+        <w:t>errors d</w:t>
+      </w:r>
+      <w:r>
+        <w:rPr>
+          <w:rFonts w:asciiTheme="majorHAnsi" w:hAnsiTheme="majorHAnsi"/>
+          <w:sz w:val="24"/>
+          <w:szCs w:val="24"/>
+        </w:rPr>
+        <w:t>o users make, how severe are these errors, and how easily can they recover from the errors?</w:t>
       </w:r>
     </w:p>
     <w:p>
@@ -5030,7 +3921,6 @@
           <w:szCs w:val="24"/>
         </w:rPr>
       </w:pPr>
-      <w:proofErr w:type="spellStart"/>
       <w:r>
         <w:rPr>
           <w:rFonts w:asciiTheme="majorHAnsi" w:hAnsiTheme="majorHAnsi"/>
@@ -5041,68 +3931,13 @@
         </w:rPr>
         <w:t>Satisfaction</w:t>
       </w:r>
-      <w:proofErr w:type="spellEnd"/>
-      <w:r>
-        <w:rPr>
-          <w:rFonts w:asciiTheme="majorHAnsi" w:hAnsiTheme="majorHAnsi"/>
-          <w:sz w:val="24"/>
-          <w:szCs w:val="24"/>
-        </w:rPr>
-        <w:t xml:space="preserve">: How </w:t>
-      </w:r>
-      <w:proofErr w:type="spellStart"/>
-      <w:r>
-        <w:rPr>
-          <w:rFonts w:asciiTheme="majorHAnsi" w:hAnsiTheme="majorHAnsi"/>
-          <w:sz w:val="24"/>
-          <w:szCs w:val="24"/>
-        </w:rPr>
-        <w:t>pleasant</w:t>
-      </w:r>
-      <w:proofErr w:type="spellEnd"/>
-      <w:r>
-        <w:rPr>
-          <w:rFonts w:asciiTheme="majorHAnsi" w:hAnsiTheme="majorHAnsi"/>
-          <w:sz w:val="24"/>
-          <w:szCs w:val="24"/>
-        </w:rPr>
-        <w:t xml:space="preserve"> is it to </w:t>
-      </w:r>
-      <w:proofErr w:type="spellStart"/>
-      <w:r>
-        <w:rPr>
-          <w:rFonts w:asciiTheme="majorHAnsi" w:hAnsiTheme="majorHAnsi"/>
-          <w:sz w:val="24"/>
-          <w:szCs w:val="24"/>
-        </w:rPr>
-        <w:t>use</w:t>
-      </w:r>
-      <w:proofErr w:type="spellEnd"/>
-      <w:r>
-        <w:rPr>
-          <w:rFonts w:asciiTheme="majorHAnsi" w:hAnsiTheme="majorHAnsi"/>
-          <w:sz w:val="24"/>
-          <w:szCs w:val="24"/>
-        </w:rPr>
-        <w:t xml:space="preserve"> </w:t>
-      </w:r>
-      <w:proofErr w:type="spellStart"/>
-      <w:r>
-        <w:rPr>
-          <w:rFonts w:asciiTheme="majorHAnsi" w:hAnsiTheme="majorHAnsi"/>
-          <w:sz w:val="24"/>
-          <w:szCs w:val="24"/>
-        </w:rPr>
-        <w:t>the</w:t>
-      </w:r>
-      <w:proofErr w:type="spellEnd"/>
-      <w:r>
-        <w:rPr>
-          <w:rFonts w:asciiTheme="majorHAnsi" w:hAnsiTheme="majorHAnsi"/>
-          <w:sz w:val="24"/>
-          <w:szCs w:val="24"/>
-        </w:rPr>
-        <w:t xml:space="preserve"> design?</w:t>
+      <w:r>
+        <w:rPr>
+          <w:rFonts w:asciiTheme="majorHAnsi" w:hAnsiTheme="majorHAnsi"/>
+          <w:sz w:val="24"/>
+          <w:szCs w:val="24"/>
+        </w:rPr>
+        <w:t>: How pleasant is it to use the design?</w:t>
       </w:r>
     </w:p>
     <w:p>
@@ -5175,25 +4010,7 @@
           <w:sz w:val="24"/>
           <w:szCs w:val="24"/>
         </w:rPr>
-        <w:t xml:space="preserve">Likevel vil </w:t>
-      </w:r>
-      <w:proofErr w:type="spellStart"/>
-      <w:r>
-        <w:rPr>
-          <w:rFonts w:asciiTheme="majorHAnsi" w:hAnsiTheme="majorHAnsi"/>
-          <w:sz w:val="24"/>
-          <w:szCs w:val="24"/>
-        </w:rPr>
-        <w:t>visibility</w:t>
-      </w:r>
-      <w:proofErr w:type="spellEnd"/>
-      <w:r>
-        <w:rPr>
-          <w:rFonts w:asciiTheme="majorHAnsi" w:hAnsiTheme="majorHAnsi"/>
-          <w:sz w:val="24"/>
-          <w:szCs w:val="24"/>
-        </w:rPr>
-        <w:t xml:space="preserve"> (synlighet) stå i sentrum. De funksjonene vi skal ha tilgjengelig på forsiden skal være synlige, klare og la brukeren raskt skjønner hva som vil skjer dersom knappen blir trykket p</w:t>
+        <w:t>Likevel vil visibility (synlighet) stå i sentrum. De funksjonene vi skal ha tilgjengelig på forsiden skal være synlige, klare og la brukeren raskt skjønner hva som vil skjer dersom knappen blir trykket p</w:t>
       </w:r>
       <w:r>
         <w:rPr>
@@ -5249,25 +4066,7 @@
           <w:sz w:val="24"/>
           <w:szCs w:val="24"/>
         </w:rPr>
-        <w:t xml:space="preserve">undersider generelle ting som ‘Hva er </w:t>
-      </w:r>
-      <w:proofErr w:type="spellStart"/>
-      <w:r>
-        <w:rPr>
-          <w:rFonts w:asciiTheme="majorHAnsi" w:hAnsiTheme="majorHAnsi"/>
-          <w:sz w:val="24"/>
-          <w:szCs w:val="24"/>
-        </w:rPr>
-        <w:t>woact</w:t>
-      </w:r>
-      <w:proofErr w:type="spellEnd"/>
-      <w:r>
-        <w:rPr>
-          <w:rFonts w:asciiTheme="majorHAnsi" w:hAnsiTheme="majorHAnsi"/>
-          <w:sz w:val="24"/>
-          <w:szCs w:val="24"/>
-        </w:rPr>
-        <w:t>?’, ‘Om oss’ og ‘</w:t>
+        <w:t>undersider generelle ting som ‘Hva er woact?’, ‘Om oss’ og ‘</w:t>
       </w:r>
       <w:r>
         <w:rPr>
@@ -5329,23 +4128,13 @@
           <w:szCs w:val="24"/>
         </w:rPr>
       </w:pPr>
-      <w:proofErr w:type="spellStart"/>
-      <w:r>
-        <w:rPr>
-          <w:rFonts w:asciiTheme="majorHAnsi" w:hAnsiTheme="majorHAnsi"/>
-          <w:sz w:val="24"/>
-          <w:szCs w:val="24"/>
-        </w:rPr>
-        <w:t>Headeren</w:t>
-      </w:r>
-      <w:proofErr w:type="spellEnd"/>
-      <w:r>
-        <w:rPr>
-          <w:rFonts w:asciiTheme="majorHAnsi" w:hAnsiTheme="majorHAnsi"/>
-          <w:sz w:val="24"/>
-          <w:szCs w:val="24"/>
-        </w:rPr>
-        <w:t xml:space="preserve"> fra forsiden skal føres videre til hver underside. </w:t>
+      <w:r>
+        <w:rPr>
+          <w:rFonts w:asciiTheme="majorHAnsi" w:hAnsiTheme="majorHAnsi"/>
+          <w:sz w:val="24"/>
+          <w:szCs w:val="24"/>
+        </w:rPr>
+        <w:t xml:space="preserve">Headeren fra forsiden skal føres videre til hver underside. </w:t>
       </w:r>
       <w:r>
         <w:rPr>
@@ -5369,25 +4158,7 @@
           <w:sz w:val="24"/>
           <w:szCs w:val="24"/>
         </w:rPr>
-        <w:t xml:space="preserve"> Dette handler om </w:t>
-      </w:r>
-      <w:proofErr w:type="spellStart"/>
-      <w:r>
-        <w:rPr>
-          <w:rFonts w:asciiTheme="majorHAnsi" w:hAnsiTheme="majorHAnsi"/>
-          <w:sz w:val="24"/>
-          <w:szCs w:val="24"/>
-        </w:rPr>
-        <w:t>consistency</w:t>
-      </w:r>
-      <w:proofErr w:type="spellEnd"/>
-      <w:r>
-        <w:rPr>
-          <w:rFonts w:asciiTheme="majorHAnsi" w:hAnsiTheme="majorHAnsi"/>
-          <w:sz w:val="24"/>
-          <w:szCs w:val="24"/>
-        </w:rPr>
-        <w:t xml:space="preserve"> og vil gjøre at de lignende funksjonalitetene på undersiden, vil ha samme funksjon som på forsiden. </w:t>
+        <w:t xml:space="preserve"> Dette handler om consistency og vil gjøre at de lignende funksjonalitetene på undersiden, vil ha samme funksjon som på forsiden. </w:t>
       </w:r>
       <w:r>
         <w:rPr>
@@ -5530,13 +4301,15 @@
               <w:spacing w:line="360" w:lineRule="auto"/>
               <w:rPr>
                 <w:rFonts w:asciiTheme="majorHAnsi" w:hAnsiTheme="majorHAnsi"/>
-                <w:sz w:val="24"/>
-                <w:szCs w:val="24"/>
-              </w:rPr>
-            </w:pPr>
-            <w:r>
-              <w:rPr>
-                <w:rFonts w:asciiTheme="majorHAnsi" w:hAnsiTheme="majorHAnsi"/>
+                <w:b/>
+                <w:sz w:val="24"/>
+                <w:szCs w:val="24"/>
+              </w:rPr>
+            </w:pPr>
+            <w:r>
+              <w:rPr>
+                <w:rFonts w:asciiTheme="majorHAnsi" w:hAnsiTheme="majorHAnsi"/>
+                <w:b/>
                 <w:sz w:val="24"/>
                 <w:szCs w:val="24"/>
               </w:rPr>
@@ -5553,13 +4326,15 @@
               <w:spacing w:line="360" w:lineRule="auto"/>
               <w:rPr>
                 <w:rFonts w:asciiTheme="majorHAnsi" w:hAnsiTheme="majorHAnsi"/>
-                <w:sz w:val="24"/>
-                <w:szCs w:val="24"/>
-              </w:rPr>
-            </w:pPr>
-            <w:r>
-              <w:rPr>
-                <w:rFonts w:asciiTheme="majorHAnsi" w:hAnsiTheme="majorHAnsi"/>
+                <w:b/>
+                <w:sz w:val="24"/>
+                <w:szCs w:val="24"/>
+              </w:rPr>
+            </w:pPr>
+            <w:r>
+              <w:rPr>
+                <w:rFonts w:asciiTheme="majorHAnsi" w:hAnsiTheme="majorHAnsi"/>
+                <w:b/>
                 <w:sz w:val="24"/>
                 <w:szCs w:val="24"/>
               </w:rPr>
@@ -5736,7 +4511,6 @@
                 <w:szCs w:val="24"/>
               </w:rPr>
             </w:pPr>
-            <w:proofErr w:type="spellStart"/>
             <w:r>
               <w:rPr>
                 <w:rFonts w:asciiTheme="majorHAnsi" w:hAnsiTheme="majorHAnsi"/>
@@ -5745,7 +4519,6 @@
               </w:rPr>
               <w:t>MySql</w:t>
             </w:r>
-            <w:proofErr w:type="spellEnd"/>
           </w:p>
         </w:tc>
         <w:tc>
@@ -5761,23 +4534,13 @@
                 <w:szCs w:val="24"/>
               </w:rPr>
             </w:pPr>
-            <w:proofErr w:type="spellStart"/>
-            <w:r>
-              <w:rPr>
-                <w:rFonts w:asciiTheme="majorHAnsi" w:hAnsiTheme="majorHAnsi"/>
-                <w:sz w:val="24"/>
-                <w:szCs w:val="24"/>
-              </w:rPr>
-              <w:t>MySql</w:t>
-            </w:r>
-            <w:proofErr w:type="spellEnd"/>
-            <w:r>
-              <w:rPr>
-                <w:rFonts w:asciiTheme="majorHAnsi" w:hAnsiTheme="majorHAnsi"/>
-                <w:sz w:val="24"/>
-                <w:szCs w:val="24"/>
-              </w:rPr>
-              <w:t xml:space="preserve"> er databasen vi bruker hvor vi lagrer informasjonen som brukeren legger inn og registrerer på nettsiden. </w:t>
+            <w:r>
+              <w:rPr>
+                <w:rFonts w:asciiTheme="majorHAnsi" w:hAnsiTheme="majorHAnsi"/>
+                <w:sz w:val="24"/>
+                <w:szCs w:val="24"/>
+              </w:rPr>
+              <w:t xml:space="preserve">MySql er databasen vi bruker hvor vi lagrer informasjonen som brukeren legger inn og registrerer på nettsiden. </w:t>
             </w:r>
           </w:p>
         </w:tc>
@@ -5793,338 +4556,412 @@
         </w:rPr>
       </w:pPr>
     </w:p>
-    <w:p>
-      <w:pPr>
-        <w:spacing w:line="360" w:lineRule="auto"/>
-        <w:rPr>
-          <w:rFonts w:asciiTheme="majorHAnsi" w:hAnsiTheme="majorHAnsi"/>
-          <w:sz w:val="24"/>
-          <w:szCs w:val="24"/>
-        </w:rPr>
-      </w:pPr>
-      <w:r>
-        <w:rPr>
-          <w:rFonts w:asciiTheme="majorHAnsi" w:hAnsiTheme="majorHAnsi"/>
-          <w:sz w:val="24"/>
-          <w:szCs w:val="24"/>
-        </w:rPr>
-        <w:t>Til å kode selve siden og det</w:t>
-      </w:r>
-      <w:r>
-        <w:rPr>
-          <w:rFonts w:asciiTheme="majorHAnsi" w:hAnsiTheme="majorHAnsi"/>
-          <w:sz w:val="24"/>
-          <w:szCs w:val="24"/>
-        </w:rPr>
-        <w:t xml:space="preserve">s utseende vil vi bruke HTML og CSS, mens vi </w:t>
-      </w:r>
-      <w:proofErr w:type="spellStart"/>
-      <w:r>
-        <w:rPr>
-          <w:rFonts w:asciiTheme="majorHAnsi" w:hAnsiTheme="majorHAnsi"/>
-          <w:sz w:val="24"/>
-          <w:szCs w:val="24"/>
-        </w:rPr>
-        <w:t>backend</w:t>
-      </w:r>
-      <w:proofErr w:type="spellEnd"/>
-      <w:r>
-        <w:rPr>
-          <w:rFonts w:asciiTheme="majorHAnsi" w:hAnsiTheme="majorHAnsi"/>
-          <w:sz w:val="24"/>
-          <w:szCs w:val="24"/>
-        </w:rPr>
-        <w:t xml:space="preserve"> vil bruke PHP for å ta i bruk en MySQL-database der ønsket funksjonalitet krever det.</w:t>
-      </w:r>
-    </w:p>
-    <w:p>
-      <w:pPr>
-        <w:spacing w:line="360" w:lineRule="auto"/>
-        <w:rPr>
-          <w:rFonts w:asciiTheme="majorHAnsi" w:hAnsiTheme="majorHAnsi"/>
-          <w:sz w:val="24"/>
-          <w:szCs w:val="24"/>
-          <w:u w:val="single"/>
-        </w:rPr>
-      </w:pPr>
-      <w:r>
-        <w:rPr>
-          <w:rFonts w:asciiTheme="majorHAnsi" w:hAnsiTheme="majorHAnsi"/>
-          <w:sz w:val="24"/>
-          <w:szCs w:val="24"/>
-          <w:u w:val="single"/>
-        </w:rPr>
-        <w:t>Verktøy:</w:t>
-      </w:r>
-    </w:p>
-    <w:p>
-      <w:pPr>
-        <w:spacing w:line="360" w:lineRule="auto"/>
-        <w:rPr>
-          <w:rFonts w:asciiTheme="majorHAnsi" w:hAnsiTheme="majorHAnsi"/>
-          <w:sz w:val="24"/>
-          <w:szCs w:val="24"/>
-        </w:rPr>
-      </w:pPr>
-      <w:r>
-        <w:rPr>
-          <w:rFonts w:asciiTheme="majorHAnsi" w:hAnsiTheme="majorHAnsi"/>
-          <w:sz w:val="24"/>
-          <w:szCs w:val="24"/>
-        </w:rPr>
-        <w:t xml:space="preserve">Verktøy som vil brukes i kode-sammenheng er </w:t>
-      </w:r>
-      <w:proofErr w:type="spellStart"/>
-      <w:r>
-        <w:rPr>
-          <w:rFonts w:asciiTheme="majorHAnsi" w:hAnsiTheme="majorHAnsi"/>
-          <w:sz w:val="24"/>
-          <w:szCs w:val="24"/>
-        </w:rPr>
-        <w:t>Brackets</w:t>
-      </w:r>
-      <w:proofErr w:type="spellEnd"/>
-      <w:r>
-        <w:rPr>
-          <w:rFonts w:asciiTheme="majorHAnsi" w:hAnsiTheme="majorHAnsi"/>
-          <w:sz w:val="24"/>
-          <w:szCs w:val="24"/>
-        </w:rPr>
-        <w:t xml:space="preserve"> og Sublime (teksteditorer laget spesifikt for koding). For å laste opp til </w:t>
-      </w:r>
-      <w:proofErr w:type="spellStart"/>
-      <w:r>
-        <w:rPr>
-          <w:rFonts w:asciiTheme="majorHAnsi" w:hAnsiTheme="majorHAnsi"/>
-          <w:sz w:val="24"/>
-          <w:szCs w:val="24"/>
-        </w:rPr>
-        <w:t>webhost</w:t>
-      </w:r>
-      <w:proofErr w:type="spellEnd"/>
-      <w:r>
-        <w:rPr>
-          <w:rFonts w:asciiTheme="majorHAnsi" w:hAnsiTheme="majorHAnsi"/>
-          <w:sz w:val="24"/>
-          <w:szCs w:val="24"/>
-        </w:rPr>
-        <w:t xml:space="preserve"> vil vi bruke enten </w:t>
-      </w:r>
-      <w:proofErr w:type="spellStart"/>
-      <w:r>
-        <w:rPr>
-          <w:rFonts w:asciiTheme="majorHAnsi" w:hAnsiTheme="majorHAnsi"/>
-          <w:sz w:val="24"/>
-          <w:szCs w:val="24"/>
-        </w:rPr>
-        <w:t>SmartFTP</w:t>
-      </w:r>
-      <w:proofErr w:type="spellEnd"/>
-      <w:r>
-        <w:rPr>
-          <w:rFonts w:asciiTheme="majorHAnsi" w:hAnsiTheme="majorHAnsi"/>
-          <w:sz w:val="24"/>
-          <w:szCs w:val="24"/>
-        </w:rPr>
-        <w:t xml:space="preserve">, eller integrert FTP-tjeneste hos </w:t>
-      </w:r>
-      <w:proofErr w:type="spellStart"/>
-      <w:r>
-        <w:rPr>
-          <w:rFonts w:asciiTheme="majorHAnsi" w:hAnsiTheme="majorHAnsi"/>
-          <w:sz w:val="24"/>
-          <w:szCs w:val="24"/>
-        </w:rPr>
-        <w:t>webhost</w:t>
-      </w:r>
-      <w:proofErr w:type="spellEnd"/>
-      <w:r>
-        <w:rPr>
-          <w:rFonts w:asciiTheme="majorHAnsi" w:hAnsiTheme="majorHAnsi"/>
-          <w:sz w:val="24"/>
-          <w:szCs w:val="24"/>
-        </w:rPr>
-        <w:t xml:space="preserve">(000webhost.com). </w:t>
-      </w:r>
-      <w:proofErr w:type="spellStart"/>
-      <w:r>
-        <w:rPr>
-          <w:rFonts w:asciiTheme="majorHAnsi" w:hAnsiTheme="majorHAnsi"/>
-          <w:sz w:val="24"/>
-          <w:szCs w:val="24"/>
-        </w:rPr>
-        <w:t>Git</w:t>
-      </w:r>
-      <w:proofErr w:type="spellEnd"/>
-      <w:r>
-        <w:rPr>
-          <w:rFonts w:asciiTheme="majorHAnsi" w:hAnsiTheme="majorHAnsi"/>
-          <w:sz w:val="24"/>
-          <w:szCs w:val="24"/>
-        </w:rPr>
-        <w:t xml:space="preserve"> vil brukes til versjonshåndtering med en </w:t>
-      </w:r>
-      <w:proofErr w:type="spellStart"/>
-      <w:r>
-        <w:rPr>
-          <w:rFonts w:asciiTheme="majorHAnsi" w:hAnsiTheme="majorHAnsi"/>
-          <w:sz w:val="24"/>
-          <w:szCs w:val="24"/>
-        </w:rPr>
-        <w:t>remote</w:t>
-      </w:r>
-      <w:proofErr w:type="spellEnd"/>
-      <w:r>
-        <w:rPr>
-          <w:rFonts w:asciiTheme="majorHAnsi" w:hAnsiTheme="majorHAnsi"/>
-          <w:sz w:val="24"/>
-          <w:szCs w:val="24"/>
-        </w:rPr>
-        <w:t xml:space="preserve"> </w:t>
-      </w:r>
-      <w:proofErr w:type="spellStart"/>
-      <w:r>
-        <w:rPr>
-          <w:rFonts w:asciiTheme="majorHAnsi" w:hAnsiTheme="majorHAnsi"/>
-          <w:sz w:val="24"/>
-          <w:szCs w:val="24"/>
-        </w:rPr>
-        <w:t>repository</w:t>
-      </w:r>
-      <w:proofErr w:type="spellEnd"/>
-      <w:r>
-        <w:rPr>
-          <w:rFonts w:asciiTheme="majorHAnsi" w:hAnsiTheme="majorHAnsi"/>
-          <w:sz w:val="24"/>
-          <w:szCs w:val="24"/>
-        </w:rPr>
-        <w:t xml:space="preserve"> opprettet på github.com. Adobe Photoshop og </w:t>
-      </w:r>
-      <w:proofErr w:type="spellStart"/>
-      <w:r>
-        <w:rPr>
-          <w:rFonts w:asciiTheme="majorHAnsi" w:hAnsiTheme="majorHAnsi"/>
-          <w:sz w:val="24"/>
-          <w:szCs w:val="24"/>
-        </w:rPr>
-        <w:t>Inkscape</w:t>
-      </w:r>
-      <w:proofErr w:type="spellEnd"/>
-      <w:r>
-        <w:rPr>
-          <w:rFonts w:asciiTheme="majorHAnsi" w:hAnsiTheme="majorHAnsi"/>
-          <w:sz w:val="24"/>
-          <w:szCs w:val="24"/>
-        </w:rPr>
-        <w:t xml:space="preserve"> vil brukes til å redigere/opprette bilder og/eller vektorer etter behov. XAMPP/MAMP vil tas i bruk for å opprette lokalt rammeverk for å kode/</w:t>
-      </w:r>
-      <w:proofErr w:type="spellStart"/>
-      <w:r>
-        <w:rPr>
-          <w:rFonts w:asciiTheme="majorHAnsi" w:hAnsiTheme="majorHAnsi"/>
-          <w:sz w:val="24"/>
-          <w:szCs w:val="24"/>
-        </w:rPr>
-        <w:t>teste</w:t>
-      </w:r>
-      <w:proofErr w:type="spellEnd"/>
-      <w:r>
-        <w:rPr>
-          <w:rFonts w:asciiTheme="majorHAnsi" w:hAnsiTheme="majorHAnsi"/>
-          <w:sz w:val="24"/>
-          <w:szCs w:val="24"/>
-        </w:rPr>
-        <w:t xml:space="preserve"> </w:t>
-      </w:r>
-      <w:proofErr w:type="spellStart"/>
-      <w:r>
-        <w:rPr>
-          <w:rFonts w:asciiTheme="majorHAnsi" w:hAnsiTheme="majorHAnsi"/>
-          <w:sz w:val="24"/>
-          <w:szCs w:val="24"/>
-        </w:rPr>
-        <w:t>php</w:t>
-      </w:r>
-      <w:proofErr w:type="spellEnd"/>
-      <w:r>
-        <w:rPr>
-          <w:rFonts w:asciiTheme="majorHAnsi" w:hAnsiTheme="majorHAnsi"/>
-          <w:sz w:val="24"/>
-          <w:szCs w:val="24"/>
-        </w:rPr>
-        <w:t>.</w:t>
-      </w:r>
-      <w:r>
-        <w:rPr>
-          <w:rFonts w:asciiTheme="majorHAnsi" w:hAnsiTheme="majorHAnsi"/>
-          <w:sz w:val="24"/>
-          <w:szCs w:val="24"/>
-        </w:rPr>
-        <w:t xml:space="preserve"> I tillegg til disse bruker vi Word og Excel for å dokumentere prosjektet, og diverse nettlesere for å </w:t>
-      </w:r>
-      <w:proofErr w:type="spellStart"/>
-      <w:r>
-        <w:rPr>
-          <w:rFonts w:asciiTheme="majorHAnsi" w:hAnsiTheme="majorHAnsi"/>
-          <w:sz w:val="24"/>
-          <w:szCs w:val="24"/>
-        </w:rPr>
-        <w:t>teste</w:t>
-      </w:r>
-      <w:proofErr w:type="spellEnd"/>
-      <w:r>
-        <w:rPr>
-          <w:rFonts w:asciiTheme="majorHAnsi" w:hAnsiTheme="majorHAnsi"/>
-          <w:sz w:val="24"/>
-          <w:szCs w:val="24"/>
-        </w:rPr>
-        <w:t xml:space="preserve">/se på løsningen vår underveis (Safari, </w:t>
-      </w:r>
-      <w:proofErr w:type="spellStart"/>
-      <w:r>
-        <w:rPr>
-          <w:rFonts w:asciiTheme="majorHAnsi" w:hAnsiTheme="majorHAnsi"/>
-          <w:sz w:val="24"/>
-          <w:szCs w:val="24"/>
-        </w:rPr>
-        <w:t>chrome</w:t>
-      </w:r>
-      <w:proofErr w:type="spellEnd"/>
-      <w:r>
-        <w:rPr>
-          <w:rFonts w:asciiTheme="majorHAnsi" w:hAnsiTheme="majorHAnsi"/>
-          <w:sz w:val="24"/>
-          <w:szCs w:val="24"/>
-        </w:rPr>
-        <w:t xml:space="preserve">, </w:t>
-      </w:r>
-      <w:proofErr w:type="spellStart"/>
-      <w:r>
-        <w:rPr>
-          <w:rFonts w:asciiTheme="majorHAnsi" w:hAnsiTheme="majorHAnsi"/>
-          <w:sz w:val="24"/>
-          <w:szCs w:val="24"/>
-        </w:rPr>
-        <w:t>firefox</w:t>
-      </w:r>
-      <w:proofErr w:type="spellEnd"/>
-      <w:r>
-        <w:rPr>
-          <w:rFonts w:asciiTheme="majorHAnsi" w:hAnsiTheme="majorHAnsi"/>
-          <w:sz w:val="24"/>
-          <w:szCs w:val="24"/>
-        </w:rPr>
-        <w:t>).</w:t>
-      </w:r>
-    </w:p>
-    <w:p>
-      <w:pPr>
-        <w:spacing w:line="360" w:lineRule="auto"/>
-        <w:rPr>
-          <w:rFonts w:asciiTheme="majorHAnsi" w:hAnsiTheme="majorHAnsi" w:cstheme="minorHAnsi"/>
-          <w:noProof/>
-          <w:sz w:val="24"/>
-          <w:szCs w:val="22"/>
+    <w:tbl>
+      <w:tblPr>
+        <w:tblStyle w:val="TableGrid"/>
+        <w:tblW w:w="0" w:type="auto"/>
+        <w:tblLook w:val="04A0" w:firstRow="1" w:lastRow="0" w:firstColumn="1" w:lastColumn="0" w:noHBand="0" w:noVBand="1"/>
+      </w:tblPr>
+      <w:tblGrid>
+        <w:gridCol w:w="4644"/>
+        <w:gridCol w:w="4644"/>
+      </w:tblGrid>
+      <w:tr>
+        <w:tc>
+          <w:tcPr>
+            <w:tcW w:w="4644" w:type="dxa"/>
+          </w:tcPr>
+          <w:p>
+            <w:pPr>
+              <w:spacing w:line="360" w:lineRule="auto"/>
+              <w:rPr>
+                <w:rFonts w:asciiTheme="majorHAnsi" w:hAnsiTheme="majorHAnsi"/>
+                <w:b/>
+                <w:sz w:val="24"/>
+                <w:szCs w:val="24"/>
+              </w:rPr>
+            </w:pPr>
+            <w:r>
+              <w:rPr>
+                <w:rFonts w:asciiTheme="majorHAnsi" w:hAnsiTheme="majorHAnsi"/>
+                <w:b/>
+                <w:sz w:val="24"/>
+                <w:szCs w:val="24"/>
+              </w:rPr>
+              <w:t>Verktøy</w:t>
+            </w:r>
+          </w:p>
+        </w:tc>
+        <w:tc>
+          <w:tcPr>
+            <w:tcW w:w="4644" w:type="dxa"/>
+          </w:tcPr>
+          <w:p>
+            <w:pPr>
+              <w:spacing w:line="360" w:lineRule="auto"/>
+              <w:rPr>
+                <w:rFonts w:asciiTheme="majorHAnsi" w:hAnsiTheme="majorHAnsi"/>
+                <w:b/>
+                <w:sz w:val="24"/>
+                <w:szCs w:val="24"/>
+              </w:rPr>
+            </w:pPr>
+            <w:r>
+              <w:rPr>
+                <w:rFonts w:asciiTheme="majorHAnsi" w:hAnsiTheme="majorHAnsi"/>
+                <w:b/>
+                <w:sz w:val="24"/>
+                <w:szCs w:val="24"/>
+              </w:rPr>
+              <w:t>Beskrivelse</w:t>
+            </w:r>
+          </w:p>
+        </w:tc>
+      </w:tr>
+      <w:tr>
+        <w:tc>
+          <w:tcPr>
+            <w:tcW w:w="4644" w:type="dxa"/>
+          </w:tcPr>
+          <w:p>
+            <w:pPr>
+              <w:spacing w:line="360" w:lineRule="auto"/>
+              <w:rPr>
+                <w:rFonts w:asciiTheme="majorHAnsi" w:hAnsiTheme="majorHAnsi"/>
+                <w:sz w:val="24"/>
+                <w:szCs w:val="24"/>
+              </w:rPr>
+            </w:pPr>
+            <w:r>
+              <w:rPr>
+                <w:rFonts w:asciiTheme="majorHAnsi" w:hAnsiTheme="majorHAnsi"/>
+                <w:sz w:val="24"/>
+                <w:szCs w:val="24"/>
+              </w:rPr>
+              <w:t>Brackets/Sublime</w:t>
+            </w:r>
+          </w:p>
+        </w:tc>
+        <w:tc>
+          <w:tcPr>
+            <w:tcW w:w="4644" w:type="dxa"/>
+          </w:tcPr>
+          <w:p>
+            <w:pPr>
+              <w:spacing w:line="360" w:lineRule="auto"/>
+              <w:rPr>
+                <w:rFonts w:asciiTheme="majorHAnsi" w:hAnsiTheme="majorHAnsi"/>
+                <w:sz w:val="24"/>
+                <w:szCs w:val="24"/>
+              </w:rPr>
+            </w:pPr>
+            <w:r>
+              <w:rPr>
+                <w:rFonts w:asciiTheme="majorHAnsi" w:hAnsiTheme="majorHAnsi"/>
+                <w:sz w:val="24"/>
+                <w:szCs w:val="24"/>
+              </w:rPr>
+              <w:t>Teksteditorprogrammer laget spesifikt for koding av ulike slag.</w:t>
+            </w:r>
+          </w:p>
+        </w:tc>
+      </w:tr>
+      <w:tr>
+        <w:tc>
+          <w:tcPr>
+            <w:tcW w:w="4644" w:type="dxa"/>
+          </w:tcPr>
+          <w:p>
+            <w:pPr>
+              <w:spacing w:line="360" w:lineRule="auto"/>
+              <w:rPr>
+                <w:rFonts w:asciiTheme="majorHAnsi" w:hAnsiTheme="majorHAnsi"/>
+                <w:sz w:val="24"/>
+                <w:szCs w:val="24"/>
+              </w:rPr>
+            </w:pPr>
+            <w:r>
+              <w:rPr>
+                <w:rFonts w:asciiTheme="majorHAnsi" w:hAnsiTheme="majorHAnsi"/>
+                <w:sz w:val="24"/>
+                <w:szCs w:val="24"/>
+              </w:rPr>
+              <w:t>SmartFTP/integrert FTP-tjeneste hos webhost</w:t>
+            </w:r>
+          </w:p>
+        </w:tc>
+        <w:tc>
+          <w:tcPr>
+            <w:tcW w:w="4644" w:type="dxa"/>
+          </w:tcPr>
+          <w:p>
+            <w:pPr>
+              <w:spacing w:line="360" w:lineRule="auto"/>
+              <w:rPr>
+                <w:rFonts w:asciiTheme="majorHAnsi" w:hAnsiTheme="majorHAnsi"/>
+                <w:sz w:val="24"/>
+                <w:szCs w:val="24"/>
+              </w:rPr>
+            </w:pPr>
+            <w:r>
+              <w:rPr>
+                <w:rFonts w:asciiTheme="majorHAnsi" w:hAnsiTheme="majorHAnsi"/>
+                <w:sz w:val="24"/>
+                <w:szCs w:val="24"/>
+              </w:rPr>
+              <w:t>Brukes for å kunne laste opp til webhost.</w:t>
+            </w:r>
+          </w:p>
+        </w:tc>
+      </w:tr>
+      <w:tr>
+        <w:tc>
+          <w:tcPr>
+            <w:tcW w:w="4644" w:type="dxa"/>
+          </w:tcPr>
+          <w:p>
+            <w:pPr>
+              <w:spacing w:line="360" w:lineRule="auto"/>
+              <w:rPr>
+                <w:rFonts w:asciiTheme="majorHAnsi" w:hAnsiTheme="majorHAnsi"/>
+                <w:sz w:val="24"/>
+                <w:szCs w:val="24"/>
+              </w:rPr>
+            </w:pPr>
+            <w:r>
+              <w:rPr>
+                <w:rFonts w:asciiTheme="majorHAnsi" w:hAnsiTheme="majorHAnsi"/>
+                <w:sz w:val="24"/>
+                <w:szCs w:val="24"/>
+              </w:rPr>
+              <w:t>GIT</w:t>
+            </w:r>
+          </w:p>
+        </w:tc>
+        <w:tc>
+          <w:tcPr>
+            <w:tcW w:w="4644" w:type="dxa"/>
+          </w:tcPr>
+          <w:p>
+            <w:pPr>
+              <w:spacing w:line="360" w:lineRule="auto"/>
+              <w:rPr>
+                <w:rFonts w:asciiTheme="majorHAnsi" w:hAnsiTheme="majorHAnsi"/>
+                <w:sz w:val="24"/>
+                <w:szCs w:val="24"/>
+              </w:rPr>
+            </w:pPr>
+            <w:r>
+              <w:rPr>
+                <w:rFonts w:asciiTheme="majorHAnsi" w:hAnsiTheme="majorHAnsi"/>
+                <w:sz w:val="24"/>
+                <w:szCs w:val="24"/>
+              </w:rPr>
+              <w:t>Brukes til versjonshåndtering med en remote repository på GitHub.com</w:t>
+            </w:r>
+          </w:p>
+        </w:tc>
+      </w:tr>
+      <w:tr>
+        <w:tc>
+          <w:tcPr>
+            <w:tcW w:w="4644" w:type="dxa"/>
+          </w:tcPr>
+          <w:p>
+            <w:pPr>
+              <w:spacing w:line="360" w:lineRule="auto"/>
+              <w:rPr>
+                <w:rFonts w:asciiTheme="majorHAnsi" w:hAnsiTheme="majorHAnsi"/>
+                <w:sz w:val="24"/>
+                <w:szCs w:val="24"/>
+              </w:rPr>
+            </w:pPr>
+            <w:r>
+              <w:rPr>
+                <w:rFonts w:asciiTheme="majorHAnsi" w:hAnsiTheme="majorHAnsi"/>
+                <w:sz w:val="24"/>
+                <w:szCs w:val="24"/>
+              </w:rPr>
+              <w:t>Adobe Photoshop og Inkscape</w:t>
+            </w:r>
+          </w:p>
+        </w:tc>
+        <w:tc>
+          <w:tcPr>
+            <w:tcW w:w="4644" w:type="dxa"/>
+          </w:tcPr>
+          <w:p>
+            <w:pPr>
+              <w:spacing w:line="360" w:lineRule="auto"/>
+              <w:rPr>
+                <w:rFonts w:asciiTheme="majorHAnsi" w:hAnsiTheme="majorHAnsi"/>
+                <w:sz w:val="24"/>
+                <w:szCs w:val="24"/>
+              </w:rPr>
+            </w:pPr>
+            <w:r>
+              <w:rPr>
+                <w:rFonts w:asciiTheme="majorHAnsi" w:hAnsiTheme="majorHAnsi"/>
+                <w:sz w:val="24"/>
+                <w:szCs w:val="24"/>
+              </w:rPr>
+              <w:t>Brukes til å redigere/opprette bilder og/eller vektorer etter behov.</w:t>
+            </w:r>
+          </w:p>
+        </w:tc>
+      </w:tr>
+      <w:tr>
+        <w:tc>
+          <w:tcPr>
+            <w:tcW w:w="4644" w:type="dxa"/>
+          </w:tcPr>
+          <w:p>
+            <w:pPr>
+              <w:spacing w:line="360" w:lineRule="auto"/>
+              <w:rPr>
+                <w:rFonts w:asciiTheme="majorHAnsi" w:hAnsiTheme="majorHAnsi"/>
+                <w:sz w:val="24"/>
+                <w:szCs w:val="24"/>
+              </w:rPr>
+            </w:pPr>
+            <w:r>
+              <w:rPr>
+                <w:rFonts w:asciiTheme="majorHAnsi" w:hAnsiTheme="majorHAnsi"/>
+                <w:sz w:val="24"/>
+                <w:szCs w:val="24"/>
+              </w:rPr>
+              <w:t xml:space="preserve">XAMPP/MAMP </w:t>
+            </w:r>
+          </w:p>
+        </w:tc>
+        <w:tc>
+          <w:tcPr>
+            <w:tcW w:w="4644" w:type="dxa"/>
+          </w:tcPr>
+          <w:p>
+            <w:pPr>
+              <w:spacing w:line="360" w:lineRule="auto"/>
+              <w:rPr>
+                <w:rFonts w:asciiTheme="majorHAnsi" w:hAnsiTheme="majorHAnsi"/>
+                <w:sz w:val="24"/>
+                <w:szCs w:val="24"/>
+              </w:rPr>
+            </w:pPr>
+            <w:r>
+              <w:rPr>
+                <w:rFonts w:asciiTheme="majorHAnsi" w:hAnsiTheme="majorHAnsi"/>
+                <w:sz w:val="24"/>
+                <w:szCs w:val="24"/>
+              </w:rPr>
+              <w:t>Brukes for å opprette et lokalt rammeverk for å kode/teste PHP.</w:t>
+            </w:r>
+          </w:p>
+        </w:tc>
+      </w:tr>
+      <w:tr>
+        <w:tc>
+          <w:tcPr>
+            <w:tcW w:w="4644" w:type="dxa"/>
+          </w:tcPr>
+          <w:p>
+            <w:pPr>
+              <w:spacing w:line="360" w:lineRule="auto"/>
+              <w:rPr>
+                <w:rFonts w:asciiTheme="majorHAnsi" w:hAnsiTheme="majorHAnsi"/>
+                <w:sz w:val="24"/>
+                <w:szCs w:val="24"/>
+              </w:rPr>
+            </w:pPr>
+            <w:r>
+              <w:rPr>
+                <w:rFonts w:asciiTheme="majorHAnsi" w:hAnsiTheme="majorHAnsi"/>
+                <w:sz w:val="24"/>
+                <w:szCs w:val="24"/>
+              </w:rPr>
+              <w:t>Word/Excel</w:t>
+            </w:r>
+          </w:p>
+        </w:tc>
+        <w:tc>
+          <w:tcPr>
+            <w:tcW w:w="4644" w:type="dxa"/>
+          </w:tcPr>
+          <w:p>
+            <w:pPr>
+              <w:spacing w:line="360" w:lineRule="auto"/>
+              <w:rPr>
+                <w:rFonts w:asciiTheme="majorHAnsi" w:hAnsiTheme="majorHAnsi"/>
+                <w:sz w:val="24"/>
+                <w:szCs w:val="24"/>
+              </w:rPr>
+            </w:pPr>
+            <w:r>
+              <w:rPr>
+                <w:rFonts w:asciiTheme="majorHAnsi" w:hAnsiTheme="majorHAnsi"/>
+                <w:sz w:val="24"/>
+                <w:szCs w:val="24"/>
+              </w:rPr>
+              <w:t>Brukes for å dokumentere prosjektet i form av rapporter og planer.</w:t>
+            </w:r>
+          </w:p>
+        </w:tc>
+      </w:tr>
+      <w:tr>
+        <w:tc>
+          <w:tcPr>
+            <w:tcW w:w="4644" w:type="dxa"/>
+          </w:tcPr>
+          <w:p>
+            <w:pPr>
+              <w:spacing w:line="360" w:lineRule="auto"/>
+              <w:rPr>
+                <w:rFonts w:asciiTheme="majorHAnsi" w:hAnsiTheme="majorHAnsi"/>
+                <w:sz w:val="24"/>
+                <w:szCs w:val="24"/>
+              </w:rPr>
+            </w:pPr>
+            <w:r>
+              <w:rPr>
+                <w:rFonts w:asciiTheme="majorHAnsi" w:hAnsiTheme="majorHAnsi"/>
+                <w:sz w:val="24"/>
+                <w:szCs w:val="24"/>
+              </w:rPr>
+              <w:t>Safari/Chrome/Firefox</w:t>
+            </w:r>
+          </w:p>
+        </w:tc>
+        <w:tc>
+          <w:tcPr>
+            <w:tcW w:w="4644" w:type="dxa"/>
+          </w:tcPr>
+          <w:p>
+            <w:pPr>
+              <w:spacing w:line="360" w:lineRule="auto"/>
+              <w:rPr>
+                <w:rFonts w:asciiTheme="majorHAnsi" w:hAnsiTheme="majorHAnsi"/>
+                <w:sz w:val="24"/>
+                <w:szCs w:val="24"/>
+              </w:rPr>
+            </w:pPr>
+            <w:r>
+              <w:rPr>
+                <w:rFonts w:asciiTheme="majorHAnsi" w:hAnsiTheme="majorHAnsi"/>
+                <w:sz w:val="24"/>
+                <w:szCs w:val="24"/>
+              </w:rPr>
+              <w:t xml:space="preserve">Diverse nettlesere som brukes for å teste/se på webøsningen underveis i prosjektet. </w:t>
+            </w:r>
+          </w:p>
+        </w:tc>
+      </w:tr>
+    </w:tbl>
+    <w:p>
+      <w:pPr>
+        <w:pStyle w:val="Heading2"/>
+        <w:spacing w:line="360" w:lineRule="auto"/>
+        <w:ind w:left="360"/>
+        <w:rPr>
+          <w:rFonts w:asciiTheme="majorHAnsi" w:hAnsiTheme="majorHAnsi" w:cstheme="majorHAnsi"/>
         </w:rPr>
       </w:pPr>
     </w:p>
@@ -6159,33 +4996,11 @@
           <w:rFonts w:asciiTheme="majorHAnsi" w:hAnsiTheme="majorHAnsi" w:cstheme="majorHAnsi"/>
         </w:rPr>
       </w:pPr>
-      <w:proofErr w:type="spellStart"/>
       <w:r>
         <w:rPr>
           <w:rFonts w:asciiTheme="majorHAnsi" w:hAnsiTheme="majorHAnsi" w:cstheme="majorHAnsi"/>
         </w:rPr>
-        <w:t>Testcases</w:t>
-      </w:r>
-      <w:proofErr w:type="spellEnd"/>
-      <w:r>
-        <w:rPr>
-          <w:rFonts w:asciiTheme="majorHAnsi" w:hAnsiTheme="majorHAnsi" w:cstheme="majorHAnsi"/>
-        </w:rPr>
-        <w:t xml:space="preserve">, </w:t>
-      </w:r>
-      <w:proofErr w:type="spellStart"/>
-      <w:r>
-        <w:rPr>
-          <w:rFonts w:asciiTheme="majorHAnsi" w:hAnsiTheme="majorHAnsi" w:cstheme="majorHAnsi"/>
-        </w:rPr>
-        <w:t>usabilit</w:t>
-      </w:r>
-      <w:proofErr w:type="spellEnd"/>
-      <w:r>
-        <w:rPr>
-          <w:rFonts w:asciiTheme="majorHAnsi" w:hAnsiTheme="majorHAnsi" w:cstheme="majorHAnsi"/>
-        </w:rPr>
-        <w:t>, oppsett osv.</w:t>
+        <w:t>Testcases, usabilit, oppsett osv.</w:t>
       </w:r>
     </w:p>
     <w:p>
@@ -6236,19 +5051,18 @@
           <w:sz w:val="24"/>
           <w:szCs w:val="22"/>
         </w:rPr>
-        <w:t xml:space="preserve">koding av HTML/CSS, PHP og databasefunksjonalitet, samtidig som dette går hånd i hånd med designdelen av vår webløsning. Vi vil også bruke risikoplanen (se vedlegg) og prosjektplanen (se vedlegg)som åpne dokumenter, slik at det vil også ligge fokus på å holde disse oppdatert og fullverdige. </w:t>
-      </w:r>
-    </w:p>
-    <w:p>
-      <w:pPr>
-        <w:spacing w:line="360" w:lineRule="auto"/>
+        <w:t xml:space="preserve">koding av HTML/CSS, PHP og databasefunksjonalitet, samtidig som dette går hånd i hånd med designdelen av vår </w:t>
+      </w:r>
+      <w:r>
         <w:rPr>
           <w:rFonts w:asciiTheme="majorHAnsi" w:hAnsiTheme="majorHAnsi" w:cstheme="minorHAnsi"/>
           <w:noProof/>
           <w:sz w:val="24"/>
           <w:szCs w:val="22"/>
         </w:rPr>
-      </w:pPr>
+        <w:lastRenderedPageBreak/>
+        <w:t xml:space="preserve">webløsning. Vi vil også bruke risikoplanen (se vedlegg) og prosjektplanen (se vedlegg)som åpne dokumenter, slik at det vil også ligge fokus på å holde disse oppdatert og fullverdige. </w:t>
+      </w:r>
     </w:p>
     <w:p>
       <w:pPr>
@@ -6260,15 +5074,25 @@
           <w:szCs w:val="22"/>
         </w:rPr>
       </w:pPr>
-      <w:r>
+    </w:p>
+    <w:p>
+      <w:pPr>
+        <w:spacing w:line="360" w:lineRule="auto"/>
         <w:rPr>
           <w:rFonts w:asciiTheme="majorHAnsi" w:hAnsiTheme="majorHAnsi" w:cstheme="minorHAnsi"/>
           <w:noProof/>
           <w:sz w:val="24"/>
           <w:szCs w:val="22"/>
+        </w:rPr>
+      </w:pPr>
+      <w:r>
+        <w:rPr>
+          <w:rFonts w:asciiTheme="majorHAnsi" w:hAnsiTheme="majorHAnsi" w:cstheme="minorHAnsi"/>
+          <w:noProof/>
+          <w:sz w:val="24"/>
+          <w:szCs w:val="22"/>
           <w:lang w:val="en-US" w:eastAsia="en-US"/>
         </w:rPr>
-        <w:lastRenderedPageBreak/>
         <w:drawing>
           <wp:inline distT="0" distB="0" distL="0" distR="0" wp14:anchorId="5B81E570" wp14:editId="6853FE76">
             <wp:extent cx="4267200" cy="2095500"/>
@@ -6336,7 +5160,25 @@
           <w:sz w:val="24"/>
           <w:szCs w:val="22"/>
         </w:rPr>
-        <w:t xml:space="preserve">Bildet viser hvordan risikoanalysen er en kontinuerlig prosess, slik som vi gjør det. Det er en konstant risikoanalyse og en prosess som man kan tjene stort på med tanke på at vi kan unngå store feil i vår utviklingsprosess. </w:t>
+        <w:t xml:space="preserve">Bildet viser hvordan risikoanalysen er en kontinuerlig prosess, slik </w:t>
+      </w:r>
+      <w:r>
+        <w:rPr>
+          <w:rFonts w:asciiTheme="majorHAnsi" w:hAnsiTheme="majorHAnsi" w:cstheme="minorHAnsi"/>
+          <w:noProof/>
+          <w:sz w:val="24"/>
+          <w:szCs w:val="22"/>
+        </w:rPr>
+        <w:t>at dokumentet vi opprettet i iterasjon 1 bli oppdatert utover i iterasjon 2</w:t>
+      </w:r>
+      <w:r>
+        <w:rPr>
+          <w:rFonts w:asciiTheme="majorHAnsi" w:hAnsiTheme="majorHAnsi" w:cstheme="minorHAnsi"/>
+          <w:noProof/>
+          <w:sz w:val="24"/>
+          <w:szCs w:val="22"/>
+        </w:rPr>
+        <w:t xml:space="preserve">. Det er en konstant risikoanalyse og en prosess som man kan tjene stort på med tanke på at vi kan unngå store feil i vår utviklingsprosess. </w:t>
       </w:r>
     </w:p>
     <w:p>
@@ -6492,7 +5334,17 @@
           <w:sz w:val="24"/>
           <w:szCs w:val="22"/>
         </w:rPr>
-        <w:t xml:space="preserve">Da dette prosjektet er et eksamensprosjekt har vi ikke med markedsføringsmateriell for webløsningen vår. Markedsføring er et aspekt vi ville tatt i betraktning dersom webløsningen vår ikke kun var en del av et konsept, men at det var en fullført og fullverdig webside. Siden dette ikke er tilfellet vil vi ikke drive markedsføring for webløsningen vår, utover det faktum at vi skal ”selge” ideen vår til sensor og begrunne valgene våre deretter. </w:t>
+        <w:t xml:space="preserve">Da dette prosjektet er et eksamensprosjekt har vi ikke med markedsføringsmateriell for webløsningen vår. Markedsføring er et aspekt vi ville tatt i betraktning dersom webløsningen </w:t>
+      </w:r>
+      <w:r>
+        <w:rPr>
+          <w:rFonts w:asciiTheme="majorHAnsi" w:hAnsiTheme="majorHAnsi" w:cstheme="minorHAnsi"/>
+          <w:noProof/>
+          <w:sz w:val="24"/>
+          <w:szCs w:val="22"/>
+        </w:rPr>
+        <w:lastRenderedPageBreak/>
+        <w:t xml:space="preserve">vår ikke kun var en del av et konsept, men at det var en fullført og fullverdig webside. Siden dette ikke er tilfellet vil vi ikke drive markedsføring for webløsningen vår, utover det faktum at vi skal ”selge” ideen vår til sensor og begrunne valgene våre deretter. </w:t>
       </w:r>
     </w:p>
     <w:p>
@@ -6522,7 +5374,6 @@
         <w:rPr>
           <w:rFonts w:asciiTheme="majorHAnsi" w:hAnsiTheme="majorHAnsi" w:cstheme="majorHAnsi"/>
         </w:rPr>
-        <w:lastRenderedPageBreak/>
         <w:t>Stabiliseringsfasen</w:t>
       </w:r>
     </w:p>
@@ -7041,12 +5892,6 @@
     </w:p>
     <w:p>
       <w:pPr>
-        <w:spacing w:line="360" w:lineRule="auto"/>
-      </w:pPr>
-    </w:p>
-    <w:p>
-      <w:pPr>
-        <w:pStyle w:val="ListParagraph"/>
         <w:spacing w:line="360" w:lineRule="auto"/>
       </w:pPr>
     </w:p>

</xml_diff>